<commit_message>
Update UC08 beregn afskrivning.docx
</commit_message>
<xml_diff>
--- a/02 Requirements & Analysis/UC08 beregn afskrivning.docx
+++ b/02 Requirements & Analysis/UC08 beregn afskrivning.docx
@@ -1,6 +1,6 @@
 
 <file path=word/document.xml><?xml version="1.0" encoding="utf-8"?>
-<w:document xmlns:wpc="http://schemas.microsoft.com/office/word/2010/wordprocessingCanvas" xmlns:mo="http://schemas.microsoft.com/office/mac/office/2008/main" xmlns:mc="http://schemas.openxmlformats.org/markup-compatibility/2006" xmlns:mv="urn:schemas-microsoft-com:mac:vml" xmlns:o="urn:schemas-microsoft-com:office:office" xmlns:r="http://schemas.openxmlformats.org/officeDocument/2006/relationships" xmlns:m="http://schemas.openxmlformats.org/officeDocument/2006/math" xmlns:v="urn:schemas-microsoft-com:vml" xmlns:wp14="http://schemas.microsoft.com/office/word/2010/wordprocessingDrawing" xmlns:wp="http://schemas.openxmlformats.org/drawingml/2006/wordprocessingDrawing" xmlns:w10="urn:schemas-microsoft-com:office:word" xmlns:w="http://schemas.openxmlformats.org/wordprocessingml/2006/main" xmlns:w14="http://schemas.microsoft.com/office/word/2010/wordml" xmlns:w15="http://schemas.microsoft.com/office/word/2012/wordml" xmlns:wpg="http://schemas.microsoft.com/office/word/2010/wordprocessingGroup" xmlns:wpi="http://schemas.microsoft.com/office/word/2010/wordprocessingInk" xmlns:wne="http://schemas.microsoft.com/office/word/2006/wordml" xmlns:wps="http://schemas.microsoft.com/office/word/2010/wordprocessingShape" mc:Ignorable="w14 w15 wp14">
+<w:document xmlns:wpc="http://schemas.microsoft.com/office/word/2010/wordprocessingCanvas" xmlns:cx="http://schemas.microsoft.com/office/drawing/2014/chartex" xmlns:cx1="http://schemas.microsoft.com/office/drawing/2015/9/8/chartex" xmlns:cx2="http://schemas.microsoft.com/office/drawing/2015/10/21/chartex" xmlns:cx3="http://schemas.microsoft.com/office/drawing/2016/5/9/chartex" xmlns:cx4="http://schemas.microsoft.com/office/drawing/2016/5/10/chartex" xmlns:cx5="http://schemas.microsoft.com/office/drawing/2016/5/11/chartex" xmlns:cx6="http://schemas.microsoft.com/office/drawing/2016/5/12/chartex" xmlns:cx7="http://schemas.microsoft.com/office/drawing/2016/5/13/chartex" xmlns:cx8="http://schemas.microsoft.com/office/drawing/2016/5/14/chartex" xmlns:mc="http://schemas.openxmlformats.org/markup-compatibility/2006" xmlns:aink="http://schemas.microsoft.com/office/drawing/2016/ink" xmlns:am3d="http://schemas.microsoft.com/office/drawing/2017/model3d" xmlns:o="urn:schemas-microsoft-com:office:office" xmlns:r="http://schemas.openxmlformats.org/officeDocument/2006/relationships" xmlns:m="http://schemas.openxmlformats.org/officeDocument/2006/math" xmlns:v="urn:schemas-microsoft-com:vml" xmlns:wp14="http://schemas.microsoft.com/office/word/2010/wordprocessingDrawing" xmlns:wp="http://schemas.openxmlformats.org/drawingml/2006/wordprocessingDrawing" xmlns:w10="urn:schemas-microsoft-com:office:word" xmlns:w="http://schemas.openxmlformats.org/wordprocessingml/2006/main" xmlns:w14="http://schemas.microsoft.com/office/word/2010/wordml" xmlns:w15="http://schemas.microsoft.com/office/word/2012/wordml" xmlns:w16cid="http://schemas.microsoft.com/office/word/2016/wordml/cid" xmlns:w16se="http://schemas.microsoft.com/office/word/2015/wordml/symex" xmlns:wpg="http://schemas.microsoft.com/office/word/2010/wordprocessingGroup" xmlns:wpi="http://schemas.microsoft.com/office/word/2010/wordprocessingInk" xmlns:wne="http://schemas.microsoft.com/office/word/2006/wordml" xmlns:wps="http://schemas.microsoft.com/office/word/2010/wordprocessingShape" mc:Ignorable="w14 w15 w16se w16cid wp14">
   <w:body>
     <w:p>
       <w:pPr>
@@ -691,7 +691,7 @@
           </w:p>
           <w:p>
             <w:pPr>
-              <w:pStyle w:val="ListParagraph"/>
+              <w:pStyle w:val="Listeafsnit"/>
               <w:numPr>
                 <w:ilvl w:val="1"/>
                 <w:numId w:val="4"/>
@@ -709,7 +709,7 @@
           </w:p>
           <w:p>
             <w:pPr>
-              <w:pStyle w:val="ListParagraph"/>
+              <w:pStyle w:val="Listeafsnit"/>
               <w:numPr>
                 <w:ilvl w:val="1"/>
                 <w:numId w:val="4"/>
@@ -724,7 +724,7 @@
           </w:p>
           <w:p>
             <w:pPr>
-              <w:pStyle w:val="ListParagraph"/>
+              <w:pStyle w:val="Listeafsnit"/>
               <w:numPr>
                 <w:ilvl w:val="1"/>
                 <w:numId w:val="4"/>
@@ -736,7 +736,7 @@
           </w:p>
           <w:p>
             <w:pPr>
-              <w:pStyle w:val="ListParagraph"/>
+              <w:pStyle w:val="Listeafsnit"/>
               <w:ind w:left="1080"/>
             </w:pPr>
             <w:r>
@@ -758,12 +758,17 @@
               <w:t xml:space="preserve"> mindre end 0</w:t>
             </w:r>
             <w:r>
-              <w:t xml:space="preserve"> eller større end 1.</w:t>
-            </w:r>
-          </w:p>
-          <w:p>
-            <w:pPr>
-              <w:pStyle w:val="ListParagraph"/>
+              <w:t xml:space="preserve"> eller større end 1</w:t>
+            </w:r>
+            <w:bookmarkStart w:id="0" w:name="_GoBack"/>
+            <w:bookmarkEnd w:id="0"/>
+            <w:r>
+              <w:t>.</w:t>
+            </w:r>
+          </w:p>
+          <w:p>
+            <w:pPr>
+              <w:pStyle w:val="Listeafsnit"/>
               <w:numPr>
                 <w:ilvl w:val="2"/>
                 <w:numId w:val="4"/>
@@ -778,7 +783,7 @@
           </w:p>
           <w:p>
             <w:pPr>
-              <w:pStyle w:val="ListParagraph"/>
+              <w:pStyle w:val="Listeafsnit"/>
               <w:numPr>
                 <w:ilvl w:val="2"/>
                 <w:numId w:val="4"/>
@@ -790,7 +795,7 @@
           </w:p>
           <w:p>
             <w:pPr>
-              <w:pStyle w:val="ListParagraph"/>
+              <w:pStyle w:val="Listeafsnit"/>
               <w:numPr>
                 <w:ilvl w:val="1"/>
                 <w:numId w:val="4"/>
@@ -805,7 +810,7 @@
           </w:p>
           <w:p>
             <w:pPr>
-              <w:pStyle w:val="ListParagraph"/>
+              <w:pStyle w:val="Listeafsnit"/>
               <w:numPr>
                 <w:ilvl w:val="1"/>
                 <w:numId w:val="4"/>
@@ -832,7 +837,7 @@
           </w:p>
           <w:p>
             <w:pPr>
-              <w:pStyle w:val="ListParagraph"/>
+              <w:pStyle w:val="Listeafsnit"/>
               <w:numPr>
                 <w:ilvl w:val="1"/>
                 <w:numId w:val="7"/>
@@ -847,7 +852,7 @@
           </w:p>
           <w:p>
             <w:pPr>
-              <w:pStyle w:val="ListParagraph"/>
+              <w:pStyle w:val="Listeafsnit"/>
               <w:numPr>
                 <w:ilvl w:val="1"/>
                 <w:numId w:val="7"/>
@@ -862,7 +867,7 @@
           </w:p>
           <w:p>
             <w:pPr>
-              <w:pStyle w:val="ListParagraph"/>
+              <w:pStyle w:val="Listeafsnit"/>
               <w:numPr>
                 <w:ilvl w:val="1"/>
                 <w:numId w:val="7"/>
@@ -874,7 +879,7 @@
           </w:p>
           <w:p>
             <w:pPr>
-              <w:pStyle w:val="ListParagraph"/>
+              <w:pStyle w:val="Listeafsnit"/>
               <w:ind w:left="1080"/>
             </w:pPr>
             <w:r>
@@ -898,7 +903,7 @@
           </w:p>
           <w:p>
             <w:pPr>
-              <w:pStyle w:val="ListParagraph"/>
+              <w:pStyle w:val="Listeafsnit"/>
               <w:numPr>
                 <w:ilvl w:val="2"/>
                 <w:numId w:val="7"/>
@@ -913,7 +918,7 @@
           </w:p>
           <w:p>
             <w:pPr>
-              <w:pStyle w:val="ListParagraph"/>
+              <w:pStyle w:val="Listeafsnit"/>
               <w:numPr>
                 <w:ilvl w:val="2"/>
                 <w:numId w:val="7"/>
@@ -935,7 +940,7 @@
           </w:p>
           <w:p>
             <w:pPr>
-              <w:pStyle w:val="ListParagraph"/>
+              <w:pStyle w:val="Listeafsnit"/>
               <w:numPr>
                 <w:ilvl w:val="1"/>
                 <w:numId w:val="7"/>
@@ -986,7 +991,7 @@
           </w:p>
           <w:p>
             <w:pPr>
-              <w:pStyle w:val="ListParagraph"/>
+              <w:pStyle w:val="Listeafsnit"/>
               <w:numPr>
                 <w:ilvl w:val="1"/>
                 <w:numId w:val="9"/>
@@ -1001,7 +1006,7 @@
           </w:p>
           <w:p>
             <w:pPr>
-              <w:pStyle w:val="ListParagraph"/>
+              <w:pStyle w:val="Listeafsnit"/>
               <w:numPr>
                 <w:ilvl w:val="1"/>
                 <w:numId w:val="9"/>
@@ -1018,8 +1023,6 @@
             <w:pPr>
               <w:ind w:left="720"/>
             </w:pPr>
-            <w:bookmarkStart w:id="0" w:name="_GoBack"/>
-            <w:bookmarkEnd w:id="0"/>
           </w:p>
           <w:p>
             <w:r>
@@ -1040,7 +1043,7 @@
           </w:p>
           <w:p>
             <w:pPr>
-              <w:pStyle w:val="ListParagraph"/>
+              <w:pStyle w:val="Listeafsnit"/>
               <w:numPr>
                 <w:ilvl w:val="2"/>
                 <w:numId w:val="8"/>
@@ -1055,7 +1058,7 @@
           </w:p>
           <w:p>
             <w:pPr>
-              <w:pStyle w:val="ListParagraph"/>
+              <w:pStyle w:val="Listeafsnit"/>
               <w:numPr>
                 <w:ilvl w:val="2"/>
                 <w:numId w:val="8"/>
@@ -1298,7 +1301,7 @@
 </file>
 
 <file path=word/endnotes.xml><?xml version="1.0" encoding="utf-8"?>
-<w:endnotes xmlns:wpc="http://schemas.microsoft.com/office/word/2010/wordprocessingCanvas" xmlns:mo="http://schemas.microsoft.com/office/mac/office/2008/main" xmlns:mc="http://schemas.openxmlformats.org/markup-compatibility/2006" xmlns:mv="urn:schemas-microsoft-com:mac:vml" xmlns:o="urn:schemas-microsoft-com:office:office" xmlns:r="http://schemas.openxmlformats.org/officeDocument/2006/relationships" xmlns:m="http://schemas.openxmlformats.org/officeDocument/2006/math" xmlns:v="urn:schemas-microsoft-com:vml" xmlns:wp14="http://schemas.microsoft.com/office/word/2010/wordprocessingDrawing" xmlns:wp="http://schemas.openxmlformats.org/drawingml/2006/wordprocessingDrawing" xmlns:w10="urn:schemas-microsoft-com:office:word" xmlns:w="http://schemas.openxmlformats.org/wordprocessingml/2006/main" xmlns:w14="http://schemas.microsoft.com/office/word/2010/wordml" xmlns:w15="http://schemas.microsoft.com/office/word/2012/wordml" xmlns:wpg="http://schemas.microsoft.com/office/word/2010/wordprocessingGroup" xmlns:wpi="http://schemas.microsoft.com/office/word/2010/wordprocessingInk" xmlns:wne="http://schemas.microsoft.com/office/word/2006/wordml" xmlns:wps="http://schemas.microsoft.com/office/word/2010/wordprocessingShape" mc:Ignorable="w14 w15 wp14">
+<w:endnotes xmlns:wpc="http://schemas.microsoft.com/office/word/2010/wordprocessingCanvas" xmlns:cx="http://schemas.microsoft.com/office/drawing/2014/chartex" xmlns:cx1="http://schemas.microsoft.com/office/drawing/2015/9/8/chartex" xmlns:cx2="http://schemas.microsoft.com/office/drawing/2015/10/21/chartex" xmlns:cx3="http://schemas.microsoft.com/office/drawing/2016/5/9/chartex" xmlns:cx4="http://schemas.microsoft.com/office/drawing/2016/5/10/chartex" xmlns:cx5="http://schemas.microsoft.com/office/drawing/2016/5/11/chartex" xmlns:cx6="http://schemas.microsoft.com/office/drawing/2016/5/12/chartex" xmlns:cx7="http://schemas.microsoft.com/office/drawing/2016/5/13/chartex" xmlns:cx8="http://schemas.microsoft.com/office/drawing/2016/5/14/chartex" xmlns:mc="http://schemas.openxmlformats.org/markup-compatibility/2006" xmlns:aink="http://schemas.microsoft.com/office/drawing/2016/ink" xmlns:am3d="http://schemas.microsoft.com/office/drawing/2017/model3d" xmlns:o="urn:schemas-microsoft-com:office:office" xmlns:r="http://schemas.openxmlformats.org/officeDocument/2006/relationships" xmlns:m="http://schemas.openxmlformats.org/officeDocument/2006/math" xmlns:v="urn:schemas-microsoft-com:vml" xmlns:wp14="http://schemas.microsoft.com/office/word/2010/wordprocessingDrawing" xmlns:wp="http://schemas.openxmlformats.org/drawingml/2006/wordprocessingDrawing" xmlns:w10="urn:schemas-microsoft-com:office:word" xmlns:w="http://schemas.openxmlformats.org/wordprocessingml/2006/main" xmlns:w14="http://schemas.microsoft.com/office/word/2010/wordml" xmlns:w15="http://schemas.microsoft.com/office/word/2012/wordml" xmlns:w16cid="http://schemas.microsoft.com/office/word/2016/wordml/cid" xmlns:w16se="http://schemas.microsoft.com/office/word/2015/wordml/symex" xmlns:wpg="http://schemas.microsoft.com/office/word/2010/wordprocessingGroup" xmlns:wpi="http://schemas.microsoft.com/office/word/2010/wordprocessingInk" xmlns:wne="http://schemas.microsoft.com/office/word/2006/wordml" xmlns:wps="http://schemas.microsoft.com/office/word/2010/wordprocessingShape" mc:Ignorable="w14 w15 w16se w16cid wp14">
   <w:endnote w:type="separator" w:id="-1">
     <w:p>
       <w:pPr>
@@ -1323,13 +1326,13 @@
 </file>
 
 <file path=word/footer1.xml><?xml version="1.0" encoding="utf-8"?>
-<w:ftr xmlns:wpc="http://schemas.microsoft.com/office/word/2010/wordprocessingCanvas" xmlns:mo="http://schemas.microsoft.com/office/mac/office/2008/main" xmlns:mc="http://schemas.openxmlformats.org/markup-compatibility/2006" xmlns:mv="urn:schemas-microsoft-com:mac:vml" xmlns:o="urn:schemas-microsoft-com:office:office" xmlns:r="http://schemas.openxmlformats.org/officeDocument/2006/relationships" xmlns:m="http://schemas.openxmlformats.org/officeDocument/2006/math" xmlns:v="urn:schemas-microsoft-com:vml" xmlns:wp14="http://schemas.microsoft.com/office/word/2010/wordprocessingDrawing" xmlns:wp="http://schemas.openxmlformats.org/drawingml/2006/wordprocessingDrawing" xmlns:w10="urn:schemas-microsoft-com:office:word" xmlns:w="http://schemas.openxmlformats.org/wordprocessingml/2006/main" xmlns:w14="http://schemas.microsoft.com/office/word/2010/wordml" xmlns:w15="http://schemas.microsoft.com/office/word/2012/wordml" xmlns:wpg="http://schemas.microsoft.com/office/word/2010/wordprocessingGroup" xmlns:wpi="http://schemas.microsoft.com/office/word/2010/wordprocessingInk" xmlns:wne="http://schemas.microsoft.com/office/word/2006/wordml" xmlns:wps="http://schemas.microsoft.com/office/word/2010/wordprocessingShape" mc:Ignorable="w14 w15 wp14">
+<w:ftr xmlns:wpc="http://schemas.microsoft.com/office/word/2010/wordprocessingCanvas" xmlns:cx="http://schemas.microsoft.com/office/drawing/2014/chartex" xmlns:cx1="http://schemas.microsoft.com/office/drawing/2015/9/8/chartex" xmlns:cx2="http://schemas.microsoft.com/office/drawing/2015/10/21/chartex" xmlns:cx3="http://schemas.microsoft.com/office/drawing/2016/5/9/chartex" xmlns:cx4="http://schemas.microsoft.com/office/drawing/2016/5/10/chartex" xmlns:cx5="http://schemas.microsoft.com/office/drawing/2016/5/11/chartex" xmlns:cx6="http://schemas.microsoft.com/office/drawing/2016/5/12/chartex" xmlns:cx7="http://schemas.microsoft.com/office/drawing/2016/5/13/chartex" xmlns:cx8="http://schemas.microsoft.com/office/drawing/2016/5/14/chartex" xmlns:mc="http://schemas.openxmlformats.org/markup-compatibility/2006" xmlns:aink="http://schemas.microsoft.com/office/drawing/2016/ink" xmlns:am3d="http://schemas.microsoft.com/office/drawing/2017/model3d" xmlns:o="urn:schemas-microsoft-com:office:office" xmlns:r="http://schemas.openxmlformats.org/officeDocument/2006/relationships" xmlns:m="http://schemas.openxmlformats.org/officeDocument/2006/math" xmlns:v="urn:schemas-microsoft-com:vml" xmlns:wp14="http://schemas.microsoft.com/office/word/2010/wordprocessingDrawing" xmlns:wp="http://schemas.openxmlformats.org/drawingml/2006/wordprocessingDrawing" xmlns:w10="urn:schemas-microsoft-com:office:word" xmlns:w="http://schemas.openxmlformats.org/wordprocessingml/2006/main" xmlns:w14="http://schemas.microsoft.com/office/word/2010/wordml" xmlns:w15="http://schemas.microsoft.com/office/word/2012/wordml" xmlns:w16cid="http://schemas.microsoft.com/office/word/2016/wordml/cid" xmlns:w16se="http://schemas.microsoft.com/office/word/2015/wordml/symex" xmlns:wpg="http://schemas.microsoft.com/office/word/2010/wordprocessingGroup" xmlns:wpi="http://schemas.microsoft.com/office/word/2010/wordprocessingInk" xmlns:wne="http://schemas.microsoft.com/office/word/2006/wordml" xmlns:wps="http://schemas.microsoft.com/office/word/2010/wordprocessingShape" mc:Ignorable="w14 w15 w16se w16cid wp14">
   <w:p/>
 </w:ftr>
 </file>
 
 <file path=word/footnotes.xml><?xml version="1.0" encoding="utf-8"?>
-<w:footnotes xmlns:wpc="http://schemas.microsoft.com/office/word/2010/wordprocessingCanvas" xmlns:mo="http://schemas.microsoft.com/office/mac/office/2008/main" xmlns:mc="http://schemas.openxmlformats.org/markup-compatibility/2006" xmlns:mv="urn:schemas-microsoft-com:mac:vml" xmlns:o="urn:schemas-microsoft-com:office:office" xmlns:r="http://schemas.openxmlformats.org/officeDocument/2006/relationships" xmlns:m="http://schemas.openxmlformats.org/officeDocument/2006/math" xmlns:v="urn:schemas-microsoft-com:vml" xmlns:wp14="http://schemas.microsoft.com/office/word/2010/wordprocessingDrawing" xmlns:wp="http://schemas.openxmlformats.org/drawingml/2006/wordprocessingDrawing" xmlns:w10="urn:schemas-microsoft-com:office:word" xmlns:w="http://schemas.openxmlformats.org/wordprocessingml/2006/main" xmlns:w14="http://schemas.microsoft.com/office/word/2010/wordml" xmlns:w15="http://schemas.microsoft.com/office/word/2012/wordml" xmlns:wpg="http://schemas.microsoft.com/office/word/2010/wordprocessingGroup" xmlns:wpi="http://schemas.microsoft.com/office/word/2010/wordprocessingInk" xmlns:wne="http://schemas.microsoft.com/office/word/2006/wordml" xmlns:wps="http://schemas.microsoft.com/office/word/2010/wordprocessingShape" mc:Ignorable="w14 w15 wp14">
+<w:footnotes xmlns:wpc="http://schemas.microsoft.com/office/word/2010/wordprocessingCanvas" xmlns:cx="http://schemas.microsoft.com/office/drawing/2014/chartex" xmlns:cx1="http://schemas.microsoft.com/office/drawing/2015/9/8/chartex" xmlns:cx2="http://schemas.microsoft.com/office/drawing/2015/10/21/chartex" xmlns:cx3="http://schemas.microsoft.com/office/drawing/2016/5/9/chartex" xmlns:cx4="http://schemas.microsoft.com/office/drawing/2016/5/10/chartex" xmlns:cx5="http://schemas.microsoft.com/office/drawing/2016/5/11/chartex" xmlns:cx6="http://schemas.microsoft.com/office/drawing/2016/5/12/chartex" xmlns:cx7="http://schemas.microsoft.com/office/drawing/2016/5/13/chartex" xmlns:cx8="http://schemas.microsoft.com/office/drawing/2016/5/14/chartex" xmlns:mc="http://schemas.openxmlformats.org/markup-compatibility/2006" xmlns:aink="http://schemas.microsoft.com/office/drawing/2016/ink" xmlns:am3d="http://schemas.microsoft.com/office/drawing/2017/model3d" xmlns:o="urn:schemas-microsoft-com:office:office" xmlns:r="http://schemas.openxmlformats.org/officeDocument/2006/relationships" xmlns:m="http://schemas.openxmlformats.org/officeDocument/2006/math" xmlns:v="urn:schemas-microsoft-com:vml" xmlns:wp14="http://schemas.microsoft.com/office/word/2010/wordprocessingDrawing" xmlns:wp="http://schemas.openxmlformats.org/drawingml/2006/wordprocessingDrawing" xmlns:w10="urn:schemas-microsoft-com:office:word" xmlns:w="http://schemas.openxmlformats.org/wordprocessingml/2006/main" xmlns:w14="http://schemas.microsoft.com/office/word/2010/wordml" xmlns:w15="http://schemas.microsoft.com/office/word/2012/wordml" xmlns:w16cid="http://schemas.microsoft.com/office/word/2016/wordml/cid" xmlns:w16se="http://schemas.microsoft.com/office/word/2015/wordml/symex" xmlns:wpg="http://schemas.microsoft.com/office/word/2010/wordprocessingGroup" xmlns:wpi="http://schemas.microsoft.com/office/word/2010/wordprocessingInk" xmlns:wne="http://schemas.microsoft.com/office/word/2006/wordml" xmlns:wps="http://schemas.microsoft.com/office/word/2010/wordprocessingShape" mc:Ignorable="w14 w15 w16se w16cid wp14">
   <w:footnote w:type="separator" w:id="-1">
     <w:p>
       <w:pPr>
@@ -1354,8 +1357,8 @@
 </file>
 
 <file path=word/numbering.xml><?xml version="1.0" encoding="utf-8"?>
-<w:numbering xmlns:wpc="http://schemas.microsoft.com/office/word/2010/wordprocessingCanvas" xmlns:mo="http://schemas.microsoft.com/office/mac/office/2008/main" xmlns:mc="http://schemas.openxmlformats.org/markup-compatibility/2006" xmlns:mv="urn:schemas-microsoft-com:mac:vml" xmlns:o="urn:schemas-microsoft-com:office:office" xmlns:r="http://schemas.openxmlformats.org/officeDocument/2006/relationships" xmlns:m="http://schemas.openxmlformats.org/officeDocument/2006/math" xmlns:v="urn:schemas-microsoft-com:vml" xmlns:wp14="http://schemas.microsoft.com/office/word/2010/wordprocessingDrawing" xmlns:wp="http://schemas.openxmlformats.org/drawingml/2006/wordprocessingDrawing" xmlns:w10="urn:schemas-microsoft-com:office:word" xmlns:w="http://schemas.openxmlformats.org/wordprocessingml/2006/main" xmlns:w14="http://schemas.microsoft.com/office/word/2010/wordml" xmlns:w15="http://schemas.microsoft.com/office/word/2012/wordml" xmlns:wpg="http://schemas.microsoft.com/office/word/2010/wordprocessingGroup" xmlns:wpi="http://schemas.microsoft.com/office/word/2010/wordprocessingInk" xmlns:wne="http://schemas.microsoft.com/office/word/2006/wordml" xmlns:wps="http://schemas.microsoft.com/office/word/2010/wordprocessingShape" mc:Ignorable="w14 w15 wp14">
-  <w:abstractNum w:abstractNumId="0">
+<w:numbering xmlns:wpc="http://schemas.microsoft.com/office/word/2010/wordprocessingCanvas" xmlns:cx="http://schemas.microsoft.com/office/drawing/2014/chartex" xmlns:cx1="http://schemas.microsoft.com/office/drawing/2015/9/8/chartex" xmlns:cx2="http://schemas.microsoft.com/office/drawing/2015/10/21/chartex" xmlns:cx3="http://schemas.microsoft.com/office/drawing/2016/5/9/chartex" xmlns:cx4="http://schemas.microsoft.com/office/drawing/2016/5/10/chartex" xmlns:cx5="http://schemas.microsoft.com/office/drawing/2016/5/11/chartex" xmlns:cx6="http://schemas.microsoft.com/office/drawing/2016/5/12/chartex" xmlns:cx7="http://schemas.microsoft.com/office/drawing/2016/5/13/chartex" xmlns:cx8="http://schemas.microsoft.com/office/drawing/2016/5/14/chartex" xmlns:mc="http://schemas.openxmlformats.org/markup-compatibility/2006" xmlns:aink="http://schemas.microsoft.com/office/drawing/2016/ink" xmlns:am3d="http://schemas.microsoft.com/office/drawing/2017/model3d" xmlns:o="urn:schemas-microsoft-com:office:office" xmlns:r="http://schemas.openxmlformats.org/officeDocument/2006/relationships" xmlns:m="http://schemas.openxmlformats.org/officeDocument/2006/math" xmlns:v="urn:schemas-microsoft-com:vml" xmlns:wp14="http://schemas.microsoft.com/office/word/2010/wordprocessingDrawing" xmlns:wp="http://schemas.openxmlformats.org/drawingml/2006/wordprocessingDrawing" xmlns:w10="urn:schemas-microsoft-com:office:word" xmlns:w="http://schemas.openxmlformats.org/wordprocessingml/2006/main" xmlns:w14="http://schemas.microsoft.com/office/word/2010/wordml" xmlns:w15="http://schemas.microsoft.com/office/word/2012/wordml" xmlns:w16cid="http://schemas.microsoft.com/office/word/2016/wordml/cid" xmlns:w16se="http://schemas.microsoft.com/office/word/2015/wordml/symex" xmlns:wpg="http://schemas.microsoft.com/office/word/2010/wordprocessingGroup" xmlns:wpi="http://schemas.microsoft.com/office/word/2010/wordprocessingInk" xmlns:wne="http://schemas.microsoft.com/office/word/2006/wordml" xmlns:wps="http://schemas.microsoft.com/office/word/2010/wordprocessingShape" mc:Ignorable="w14 w15 w16se w16cid wp14">
+  <w:abstractNum w:abstractNumId="0" w15:restartNumberingAfterBreak="0">
     <w:nsid w:val="07503ABB"/>
     <w:multiLevelType w:val="multilevel"/>
     <w:tmpl w:val="4238E7F2"/>
@@ -1468,7 +1471,7 @@
       </w:pPr>
     </w:lvl>
   </w:abstractNum>
-  <w:abstractNum w:abstractNumId="1">
+  <w:abstractNum w:abstractNumId="1" w15:restartNumberingAfterBreak="0">
     <w:nsid w:val="116B6D04"/>
     <w:multiLevelType w:val="multilevel"/>
     <w:tmpl w:val="F9560B96"/>
@@ -1593,7 +1596,7 @@
       </w:rPr>
     </w:lvl>
   </w:abstractNum>
-  <w:abstractNum w:abstractNumId="2">
+  <w:abstractNum w:abstractNumId="2" w15:restartNumberingAfterBreak="0">
     <w:nsid w:val="35E01222"/>
     <w:multiLevelType w:val="multilevel"/>
     <w:tmpl w:val="4238E7F2"/>
@@ -1706,7 +1709,7 @@
       </w:pPr>
     </w:lvl>
   </w:abstractNum>
-  <w:abstractNum w:abstractNumId="3">
+  <w:abstractNum w:abstractNumId="3" w15:restartNumberingAfterBreak="0">
     <w:nsid w:val="4708363C"/>
     <w:multiLevelType w:val="multilevel"/>
     <w:tmpl w:val="4238E7F2"/>
@@ -1819,7 +1822,7 @@
       </w:pPr>
     </w:lvl>
   </w:abstractNum>
-  <w:abstractNum w:abstractNumId="4">
+  <w:abstractNum w:abstractNumId="4" w15:restartNumberingAfterBreak="0">
     <w:nsid w:val="50E24789"/>
     <w:multiLevelType w:val="multilevel"/>
     <w:tmpl w:val="0F1056B4"/>
@@ -1942,7 +1945,7 @@
       </w:rPr>
     </w:lvl>
   </w:abstractNum>
-  <w:abstractNum w:abstractNumId="5">
+  <w:abstractNum w:abstractNumId="5" w15:restartNumberingAfterBreak="0">
     <w:nsid w:val="52E900EB"/>
     <w:multiLevelType w:val="multilevel"/>
     <w:tmpl w:val="EAC888CA"/>
@@ -2037,7 +2040,7 @@
       </w:pPr>
     </w:lvl>
   </w:abstractNum>
-  <w:abstractNum w:abstractNumId="6">
+  <w:abstractNum w:abstractNumId="6" w15:restartNumberingAfterBreak="0">
     <w:nsid w:val="6185094B"/>
     <w:multiLevelType w:val="multilevel"/>
     <w:tmpl w:val="4238E7F2"/>
@@ -2150,7 +2153,7 @@
       </w:pPr>
     </w:lvl>
   </w:abstractNum>
-  <w:abstractNum w:abstractNumId="7">
+  <w:abstractNum w:abstractNumId="7" w15:restartNumberingAfterBreak="0">
     <w:nsid w:val="66907D3F"/>
     <w:multiLevelType w:val="multilevel"/>
     <w:tmpl w:val="4FE8D4E6"/>
@@ -2273,7 +2276,7 @@
       </w:rPr>
     </w:lvl>
   </w:abstractNum>
-  <w:abstractNum w:abstractNumId="8">
+  <w:abstractNum w:abstractNumId="8" w15:restartNumberingAfterBreak="0">
     <w:nsid w:val="68B41A42"/>
     <w:multiLevelType w:val="multilevel"/>
     <w:tmpl w:val="FEA82360"/>
@@ -2417,7 +2420,7 @@
 </file>
 
 <file path=word/styles.xml><?xml version="1.0" encoding="utf-8"?>
-<w:styles xmlns:mc="http://schemas.openxmlformats.org/markup-compatibility/2006" xmlns:r="http://schemas.openxmlformats.org/officeDocument/2006/relationships" xmlns:w="http://schemas.openxmlformats.org/wordprocessingml/2006/main" xmlns:w14="http://schemas.microsoft.com/office/word/2010/wordml" xmlns:w15="http://schemas.microsoft.com/office/word/2012/wordml" mc:Ignorable="w14 w15">
+<w:styles xmlns:mc="http://schemas.openxmlformats.org/markup-compatibility/2006" xmlns:r="http://schemas.openxmlformats.org/officeDocument/2006/relationships" xmlns:w="http://schemas.openxmlformats.org/wordprocessingml/2006/main" xmlns:w14="http://schemas.microsoft.com/office/word/2010/wordml" xmlns:w15="http://schemas.microsoft.com/office/word/2012/wordml" xmlns:w16cid="http://schemas.microsoft.com/office/word/2016/wordml/cid" xmlns:w16se="http://schemas.microsoft.com/office/word/2015/wordml/symex" mc:Ignorable="w14 w15 w16se w16cid">
   <w:docDefaults>
     <w:rPrDefault>
       <w:rPr>
@@ -2428,7 +2431,7 @@
     </w:rPrDefault>
     <w:pPrDefault/>
   </w:docDefaults>
-  <w:latentStyles w:defLockedState="0" w:defUIPriority="99" w:defSemiHidden="0" w:defUnhideWhenUsed="0" w:defQFormat="0" w:count="382">
+  <w:latentStyles w:defLockedState="0" w:defUIPriority="99" w:defSemiHidden="0" w:defUnhideWhenUsed="0" w:defQFormat="0" w:count="376">
     <w:lsdException w:name="Normal" w:uiPriority="0" w:qFormat="1"/>
     <w:lsdException w:name="heading 1" w:uiPriority="9" w:qFormat="1"/>
     <w:lsdException w:name="heading 2" w:semiHidden="1" w:uiPriority="9" w:unhideWhenUsed="1" w:qFormat="1"/>
@@ -2585,15 +2588,6 @@
     <w:lsdException w:name="Balloon Text" w:semiHidden="1" w:unhideWhenUsed="1"/>
     <w:lsdException w:name="Table Grid" w:uiPriority="39"/>
     <w:lsdException w:name="Table Theme" w:semiHidden="1" w:unhideWhenUsed="1"/>
-    <w:lsdException w:name="Note Level 1" w:semiHidden="1" w:unhideWhenUsed="1"/>
-    <w:lsdException w:name="Note Level 2" w:semiHidden="1" w:unhideWhenUsed="1"/>
-    <w:lsdException w:name="Note Level 3" w:semiHidden="1" w:unhideWhenUsed="1"/>
-    <w:lsdException w:name="Note Level 4" w:semiHidden="1" w:unhideWhenUsed="1"/>
-    <w:lsdException w:name="Note Level 5" w:semiHidden="1" w:unhideWhenUsed="1"/>
-    <w:lsdException w:name="Note Level 6" w:semiHidden="1" w:unhideWhenUsed="1"/>
-    <w:lsdException w:name="Note Level 7" w:semiHidden="1" w:unhideWhenUsed="1"/>
-    <w:lsdException w:name="Note Level 8" w:semiHidden="1" w:unhideWhenUsed="1"/>
-    <w:lsdException w:name="Note Level 9" w:semiHidden="1" w:unhideWhenUsed="1"/>
     <w:lsdException w:name="Placeholder Text" w:semiHidden="1"/>
     <w:lsdException w:name="No Spacing" w:uiPriority="1" w:qFormat="1"/>
     <w:lsdException w:name="Light Shading" w:uiPriority="60"/>
@@ -2823,7 +2817,7 @@
       <w:sz w:val="22"/>
     </w:rPr>
   </w:style>
-  <w:style w:type="paragraph" w:styleId="Heading1">
+  <w:style w:type="paragraph" w:styleId="Overskrift1">
     <w:name w:val="heading 1"/>
     <w:next w:val="Normal"/>
     <w:qFormat/>
@@ -2839,7 +2833,7 @@
       <w:szCs w:val="40"/>
     </w:rPr>
   </w:style>
-  <w:style w:type="paragraph" w:styleId="Heading2">
+  <w:style w:type="paragraph" w:styleId="Overskrift2">
     <w:name w:val="heading 2"/>
     <w:next w:val="Normal"/>
     <w:qFormat/>
@@ -2855,7 +2849,7 @@
       <w:szCs w:val="32"/>
     </w:rPr>
   </w:style>
-  <w:style w:type="paragraph" w:styleId="Heading3">
+  <w:style w:type="paragraph" w:styleId="Overskrift3">
     <w:name w:val="heading 3"/>
     <w:next w:val="Normal"/>
     <w:qFormat/>
@@ -2872,7 +2866,7 @@
       <w:szCs w:val="28"/>
     </w:rPr>
   </w:style>
-  <w:style w:type="paragraph" w:styleId="Heading4">
+  <w:style w:type="paragraph" w:styleId="Overskrift4">
     <w:name w:val="heading 4"/>
     <w:next w:val="Normal"/>
     <w:qFormat/>
@@ -2889,7 +2883,7 @@
       <w:szCs w:val="24"/>
     </w:rPr>
   </w:style>
-  <w:style w:type="paragraph" w:styleId="Heading5">
+  <w:style w:type="paragraph" w:styleId="Overskrift5">
     <w:name w:val="heading 5"/>
     <w:next w:val="Normal"/>
     <w:qFormat/>
@@ -2905,7 +2899,7 @@
       <w:sz w:val="22"/>
     </w:rPr>
   </w:style>
-  <w:style w:type="paragraph" w:styleId="Heading6">
+  <w:style w:type="paragraph" w:styleId="Overskrift6">
     <w:name w:val="heading 6"/>
     <w:next w:val="Normal"/>
     <w:qFormat/>
@@ -2922,13 +2916,13 @@
       <w:sz w:val="22"/>
     </w:rPr>
   </w:style>
-  <w:style w:type="character" w:default="1" w:styleId="DefaultParagraphFont">
+  <w:style w:type="character" w:default="1" w:styleId="Standardskrifttypeiafsnit">
     <w:name w:val="Default Paragraph Font"/>
     <w:uiPriority w:val="1"/>
     <w:semiHidden/>
     <w:unhideWhenUsed/>
   </w:style>
-  <w:style w:type="table" w:default="1" w:styleId="TableNormal">
+  <w:style w:type="table" w:default="1" w:styleId="Tabel-Normal">
     <w:name w:val="Normal Table"/>
     <w:uiPriority w:val="99"/>
     <w:semiHidden/>
@@ -2943,7 +2937,7 @@
       </w:tblCellMar>
     </w:tblPr>
   </w:style>
-  <w:style w:type="numbering" w:default="1" w:styleId="NoList">
+  <w:style w:type="numbering" w:default="1" w:styleId="Ingenoversigt">
     <w:name w:val="No List"/>
     <w:uiPriority w:val="99"/>
     <w:semiHidden/>
@@ -3506,7 +3500,7 @@
   <w:style w:type="paragraph" w:customStyle="1" w:styleId="Heading">
     <w:name w:val="Heading"/>
     <w:basedOn w:val="Normal"/>
-    <w:next w:val="BodyText"/>
+    <w:next w:val="Brdtekst"/>
     <w:qFormat/>
     <w:pPr>
       <w:keepNext/>
@@ -3518,21 +3512,21 @@
       <w:szCs w:val="28"/>
     </w:rPr>
   </w:style>
-  <w:style w:type="paragraph" w:styleId="BodyText">
+  <w:style w:type="paragraph" w:styleId="Brdtekst">
     <w:name w:val="Body Text"/>
     <w:basedOn w:val="Normal"/>
     <w:pPr>
       <w:spacing w:after="140"/>
     </w:pPr>
   </w:style>
-  <w:style w:type="paragraph" w:styleId="List">
+  <w:style w:type="paragraph" w:styleId="Liste">
     <w:name w:val="List"/>
-    <w:basedOn w:val="BodyText"/>
+    <w:basedOn w:val="Brdtekst"/>
     <w:rPr>
       <w:rFonts w:cs="Lohit Devanagari"/>
     </w:rPr>
   </w:style>
-  <w:style w:type="paragraph" w:styleId="Caption">
+  <w:style w:type="paragraph" w:styleId="Billedtekst">
     <w:name w:val="caption"/>
     <w:basedOn w:val="Normal"/>
     <w:qFormat/>
@@ -3566,7 +3560,7 @@
       <w:sz w:val="22"/>
     </w:rPr>
   </w:style>
-  <w:style w:type="paragraph" w:styleId="Title">
+  <w:style w:type="paragraph" w:styleId="Titel">
     <w:name w:val="Title"/>
     <w:basedOn w:val="LO-normal"/>
     <w:next w:val="Normal"/>
@@ -3581,7 +3575,7 @@
       <w:szCs w:val="52"/>
     </w:rPr>
   </w:style>
-  <w:style w:type="paragraph" w:styleId="Subtitle">
+  <w:style w:type="paragraph" w:styleId="Undertitel">
     <w:name w:val="Subtitle"/>
     <w:basedOn w:val="LO-normal"/>
     <w:next w:val="Normal"/>
@@ -3597,11 +3591,11 @@
       <w:szCs w:val="30"/>
     </w:rPr>
   </w:style>
-  <w:style w:type="paragraph" w:styleId="Footer">
+  <w:style w:type="paragraph" w:styleId="Sidefod">
     <w:name w:val="footer"/>
     <w:basedOn w:val="Normal"/>
   </w:style>
-  <w:style w:type="paragraph" w:styleId="ListParagraph">
+  <w:style w:type="paragraph" w:styleId="Listeafsnit">
     <w:name w:val="List Paragraph"/>
     <w:basedOn w:val="Normal"/>
     <w:uiPriority w:val="34"/>

</xml_diff>

<commit_message>
Kommentar om straksafskrivning tilføjet til Miscellaneous
Coauthors: Ingen
Reviewers: ANDP
</commit_message>
<xml_diff>
--- a/02 Requirements & Analysis/UC08 beregn afskrivning.docx
+++ b/02 Requirements & Analysis/UC08 beregn afskrivning.docx
@@ -1,6 +1,6 @@
 
 <file path=word/document.xml><?xml version="1.0" encoding="utf-8"?>
-<w:document xmlns:wpc="http://schemas.microsoft.com/office/word/2010/wordprocessingCanvas" xmlns:cx="http://schemas.microsoft.com/office/drawing/2014/chartex" xmlns:cx1="http://schemas.microsoft.com/office/drawing/2015/9/8/chartex" xmlns:cx2="http://schemas.microsoft.com/office/drawing/2015/10/21/chartex" xmlns:cx3="http://schemas.microsoft.com/office/drawing/2016/5/9/chartex" xmlns:cx4="http://schemas.microsoft.com/office/drawing/2016/5/10/chartex" xmlns:cx5="http://schemas.microsoft.com/office/drawing/2016/5/11/chartex" xmlns:cx6="http://schemas.microsoft.com/office/drawing/2016/5/12/chartex" xmlns:cx7="http://schemas.microsoft.com/office/drawing/2016/5/13/chartex" xmlns:cx8="http://schemas.microsoft.com/office/drawing/2016/5/14/chartex" xmlns:mc="http://schemas.openxmlformats.org/markup-compatibility/2006" xmlns:aink="http://schemas.microsoft.com/office/drawing/2016/ink" xmlns:am3d="http://schemas.microsoft.com/office/drawing/2017/model3d" xmlns:o="urn:schemas-microsoft-com:office:office" xmlns:r="http://schemas.openxmlformats.org/officeDocument/2006/relationships" xmlns:m="http://schemas.openxmlformats.org/officeDocument/2006/math" xmlns:v="urn:schemas-microsoft-com:vml" xmlns:wp14="http://schemas.microsoft.com/office/word/2010/wordprocessingDrawing" xmlns:wp="http://schemas.openxmlformats.org/drawingml/2006/wordprocessingDrawing" xmlns:w10="urn:schemas-microsoft-com:office:word" xmlns:w="http://schemas.openxmlformats.org/wordprocessingml/2006/main" xmlns:w14="http://schemas.microsoft.com/office/word/2010/wordml" xmlns:w15="http://schemas.microsoft.com/office/word/2012/wordml" xmlns:w16cid="http://schemas.microsoft.com/office/word/2016/wordml/cid" xmlns:w16se="http://schemas.microsoft.com/office/word/2015/wordml/symex" xmlns:wpg="http://schemas.microsoft.com/office/word/2010/wordprocessingGroup" xmlns:wpi="http://schemas.microsoft.com/office/word/2010/wordprocessingInk" xmlns:wne="http://schemas.microsoft.com/office/word/2006/wordml" xmlns:wps="http://schemas.microsoft.com/office/word/2010/wordprocessingShape" mc:Ignorable="w14 w15 w16se w16cid wp14">
+<w:document xmlns:wpc="http://schemas.microsoft.com/office/word/2010/wordprocessingCanvas" xmlns:cx="http://schemas.microsoft.com/office/drawing/2014/chartex" xmlns:mc="http://schemas.openxmlformats.org/markup-compatibility/2006" xmlns:o="urn:schemas-microsoft-com:office:office" xmlns:r="http://schemas.openxmlformats.org/officeDocument/2006/relationships" xmlns:m="http://schemas.openxmlformats.org/officeDocument/2006/math" xmlns:v="urn:schemas-microsoft-com:vml" xmlns:wp14="http://schemas.microsoft.com/office/word/2010/wordprocessingDrawing" xmlns:wp="http://schemas.openxmlformats.org/drawingml/2006/wordprocessingDrawing" xmlns:w10="urn:schemas-microsoft-com:office:word" xmlns:w="http://schemas.openxmlformats.org/wordprocessingml/2006/main" xmlns:w14="http://schemas.microsoft.com/office/word/2010/wordml" xmlns:w15="http://schemas.microsoft.com/office/word/2012/wordml" xmlns:w16se="http://schemas.microsoft.com/office/word/2015/wordml/symex" xmlns:wpg="http://schemas.microsoft.com/office/word/2010/wordprocessingGroup" xmlns:wpi="http://schemas.microsoft.com/office/word/2010/wordprocessingInk" xmlns:wne="http://schemas.microsoft.com/office/word/2006/wordml" xmlns:wps="http://schemas.microsoft.com/office/word/2010/wordprocessingShape" mc:Ignorable="w14 w15 w16se wp14">
   <w:body>
     <w:p>
       <w:pPr>
@@ -53,12 +53,28 @@
                 <w:b/>
               </w:rPr>
             </w:pPr>
+            <w:proofErr w:type="spellStart"/>
             <w:r>
               <w:rPr>
                 <w:b/>
               </w:rPr>
-              <w:t>Use Case Section</w:t>
-            </w:r>
+              <w:t>Use</w:t>
+            </w:r>
+            <w:proofErr w:type="spellEnd"/>
+            <w:r>
+              <w:rPr>
+                <w:b/>
+              </w:rPr>
+              <w:t xml:space="preserve"> Case </w:t>
+            </w:r>
+            <w:proofErr w:type="spellStart"/>
+            <w:r>
+              <w:rPr>
+                <w:b/>
+              </w:rPr>
+              <w:t>Section</w:t>
+            </w:r>
+            <w:proofErr w:type="spellEnd"/>
           </w:p>
         </w:tc>
         <w:tc>
@@ -79,12 +95,14 @@
                 <w:b/>
               </w:rPr>
             </w:pPr>
+            <w:proofErr w:type="spellStart"/>
             <w:r>
               <w:rPr>
                 <w:b/>
               </w:rPr>
               <w:t>Comment</w:t>
             </w:r>
+            <w:proofErr w:type="spellEnd"/>
           </w:p>
         </w:tc>
       </w:tr>
@@ -107,12 +125,28 @@
                 <w:b/>
               </w:rPr>
             </w:pPr>
+            <w:proofErr w:type="spellStart"/>
             <w:r>
               <w:rPr>
                 <w:b/>
               </w:rPr>
-              <w:t>Use Case Name</w:t>
-            </w:r>
+              <w:t>Use</w:t>
+            </w:r>
+            <w:proofErr w:type="spellEnd"/>
+            <w:r>
+              <w:rPr>
+                <w:b/>
+              </w:rPr>
+              <w:t xml:space="preserve"> Case </w:t>
+            </w:r>
+            <w:proofErr w:type="spellStart"/>
+            <w:r>
+              <w:rPr>
+                <w:b/>
+              </w:rPr>
+              <w:t>Name</w:t>
+            </w:r>
+            <w:proofErr w:type="spellEnd"/>
           </w:p>
         </w:tc>
         <w:tc>
@@ -155,12 +189,14 @@
                 <w:b/>
               </w:rPr>
             </w:pPr>
+            <w:proofErr w:type="spellStart"/>
             <w:r>
               <w:rPr>
                 <w:b/>
               </w:rPr>
               <w:t>Scope</w:t>
             </w:r>
+            <w:proofErr w:type="spellEnd"/>
           </w:p>
         </w:tc>
         <w:tc>
@@ -178,9 +214,11 @@
             <w:pPr>
               <w:spacing w:line="240" w:lineRule="auto"/>
             </w:pPr>
+            <w:proofErr w:type="spellStart"/>
             <w:r>
               <w:t>HoeKulator</w:t>
             </w:r>
+            <w:proofErr w:type="spellEnd"/>
           </w:p>
         </w:tc>
       </w:tr>
@@ -251,12 +289,28 @@
                 <w:b/>
               </w:rPr>
             </w:pPr>
+            <w:proofErr w:type="spellStart"/>
             <w:r>
               <w:rPr>
                 <w:b/>
               </w:rPr>
-              <w:t>Primary Actor</w:t>
-            </w:r>
+              <w:t>Primary</w:t>
+            </w:r>
+            <w:proofErr w:type="spellEnd"/>
+            <w:r>
+              <w:rPr>
+                <w:b/>
+              </w:rPr>
+              <w:t xml:space="preserve"> </w:t>
+            </w:r>
+            <w:proofErr w:type="spellStart"/>
+            <w:r>
+              <w:rPr>
+                <w:b/>
+              </w:rPr>
+              <w:t>Actor</w:t>
+            </w:r>
+            <w:proofErr w:type="spellEnd"/>
           </w:p>
         </w:tc>
         <w:tc>
@@ -299,12 +353,28 @@
                 <w:b/>
               </w:rPr>
             </w:pPr>
+            <w:proofErr w:type="spellStart"/>
             <w:r>
               <w:rPr>
                 <w:b/>
               </w:rPr>
-              <w:t>Stakeholders and Interest</w:t>
-            </w:r>
+              <w:t>Stakeholders</w:t>
+            </w:r>
+            <w:proofErr w:type="spellEnd"/>
+            <w:r>
+              <w:rPr>
+                <w:b/>
+              </w:rPr>
+              <w:t xml:space="preserve"> and </w:t>
+            </w:r>
+            <w:proofErr w:type="spellStart"/>
+            <w:r>
+              <w:rPr>
+                <w:b/>
+              </w:rPr>
+              <w:t>Interest</w:t>
+            </w:r>
+            <w:proofErr w:type="spellEnd"/>
           </w:p>
         </w:tc>
         <w:tc>
@@ -322,8 +392,13 @@
             <w:pPr>
               <w:spacing w:line="240" w:lineRule="auto"/>
             </w:pPr>
-            <w:r>
-              <w:t>Stakeholders:</w:t>
+            <w:proofErr w:type="spellStart"/>
+            <w:r>
+              <w:t>Stakeholders</w:t>
+            </w:r>
+            <w:proofErr w:type="spellEnd"/>
+            <w:r>
+              <w:t>:</w:t>
             </w:r>
           </w:p>
           <w:p>
@@ -343,8 +418,13 @@
             <w:pPr>
               <w:spacing w:line="240" w:lineRule="auto"/>
             </w:pPr>
-            <w:r>
-              <w:t>Interest:</w:t>
+            <w:proofErr w:type="spellStart"/>
+            <w:r>
+              <w:t>Interest</w:t>
+            </w:r>
+            <w:proofErr w:type="spellEnd"/>
+            <w:r>
+              <w:t>:</w:t>
             </w:r>
           </w:p>
           <w:p>
@@ -352,15 +432,36 @@
               <w:spacing w:line="240" w:lineRule="auto"/>
             </w:pPr>
             <w:r>
-              <w:t>Studerende: Få det rigtige resultat af ders udregninger, og at kunne genskabe resultaterne.</w:t>
+              <w:t xml:space="preserve">Studerende: Få det rigtige resultat af </w:t>
+            </w:r>
+            <w:proofErr w:type="spellStart"/>
+            <w:r>
+              <w:t>ders</w:t>
+            </w:r>
+            <w:proofErr w:type="spellEnd"/>
+            <w:r>
+              <w:t xml:space="preserve"> udregninger, og at kunne genskabe resultaterne.</w:t>
             </w:r>
           </w:p>
           <w:p>
             <w:pPr>
               <w:spacing w:line="240" w:lineRule="auto"/>
             </w:pPr>
-            <w:r>
-              <w:t>Lærene: At kunne checke de studerenes resultater.</w:t>
+            <w:proofErr w:type="spellStart"/>
+            <w:r>
+              <w:t>Lærene</w:t>
+            </w:r>
+            <w:proofErr w:type="spellEnd"/>
+            <w:r>
+              <w:t xml:space="preserve">: At kunne </w:t>
+            </w:r>
+            <w:proofErr w:type="spellStart"/>
+            <w:r>
+              <w:t>checke</w:t>
+            </w:r>
+            <w:proofErr w:type="spellEnd"/>
+            <w:r>
+              <w:t xml:space="preserve"> de studerenes resultater.</w:t>
             </w:r>
           </w:p>
         </w:tc>
@@ -381,12 +482,14 @@
             <w:pPr>
               <w:spacing w:line="240" w:lineRule="auto"/>
             </w:pPr>
+            <w:proofErr w:type="spellStart"/>
             <w:r>
               <w:rPr>
                 <w:b/>
               </w:rPr>
               <w:t>Preconditions</w:t>
             </w:r>
+            <w:proofErr w:type="spellEnd"/>
           </w:p>
         </w:tc>
         <w:tc>
@@ -433,8 +536,16 @@
               <w:rPr>
                 <w:b/>
               </w:rPr>
-              <w:t>Success Guarantee</w:t>
-            </w:r>
+              <w:t xml:space="preserve">Success </w:t>
+            </w:r>
+            <w:proofErr w:type="spellStart"/>
+            <w:r>
+              <w:rPr>
+                <w:b/>
+              </w:rPr>
+              <w:t>Guarantee</w:t>
+            </w:r>
+            <w:proofErr w:type="spellEnd"/>
           </w:p>
         </w:tc>
         <w:tc>
@@ -527,7 +638,19 @@
               <w:t xml:space="preserve">Brugeren </w:t>
             </w:r>
             <w:r>
-              <w:t>vælger Linær</w:t>
+              <w:t xml:space="preserve">vælger </w:t>
+            </w:r>
+            <w:r>
+              <w:t>l</w:t>
+            </w:r>
+            <w:r>
+              <w:t>in</w:t>
+            </w:r>
+            <w:r>
+              <w:t>e</w:t>
+            </w:r>
+            <w:r>
+              <w:t>ær</w:t>
             </w:r>
             <w:r>
               <w:t xml:space="preserve"> afskrivningsmetode</w:t>
@@ -570,7 +693,15 @@
               <w:t xml:space="preserve">Brugeren </w:t>
             </w:r>
             <w:r>
-              <w:t>angiver brugstid, scrapværdi, a</w:t>
+              <w:t xml:space="preserve">angiver brugstid, </w:t>
+            </w:r>
+            <w:proofErr w:type="spellStart"/>
+            <w:r>
+              <w:t>scrapværdi</w:t>
+            </w:r>
+            <w:proofErr w:type="spellEnd"/>
+            <w:r>
+              <w:t>, a</w:t>
             </w:r>
             <w:r>
               <w:t>n</w:t>
@@ -595,8 +726,13 @@
             <w:r>
               <w:t xml:space="preserve"> </w:t>
             </w:r>
-            <w:r>
-              <w:t xml:space="preserve">værdierene. </w:t>
+            <w:proofErr w:type="spellStart"/>
+            <w:r>
+              <w:t>værdierene</w:t>
+            </w:r>
+            <w:proofErr w:type="spellEnd"/>
+            <w:r>
+              <w:t xml:space="preserve">. </w:t>
             </w:r>
           </w:p>
           <w:p>
@@ -610,7 +746,15 @@
               <w:t xml:space="preserve">Systemet </w:t>
             </w:r>
             <w:r>
-              <w:t>trækker scrapværdien fra anskaffelsesværdien og dividerer dette med brugstid i år og finder den årlige afskrivning.</w:t>
+              <w:t xml:space="preserve">trækker </w:t>
+            </w:r>
+            <w:proofErr w:type="spellStart"/>
+            <w:r>
+              <w:t>scrapværdien</w:t>
+            </w:r>
+            <w:proofErr w:type="spellEnd"/>
+            <w:r>
+              <w:t xml:space="preserve"> fra anskaffelsesværdien og dividerer dette med brugstid i år og finder den årlige afskrivning.</w:t>
             </w:r>
           </w:p>
           <w:p>
@@ -731,7 +875,15 @@
               </w:numPr>
             </w:pPr>
             <w:r>
-              <w:t>Systemet validerer værdierene.</w:t>
+              <w:t xml:space="preserve">Systemet validerer </w:t>
+            </w:r>
+            <w:proofErr w:type="spellStart"/>
+            <w:r>
+              <w:t>værdierene</w:t>
+            </w:r>
+            <w:proofErr w:type="spellEnd"/>
+            <w:r>
+              <w:t>.</w:t>
             </w:r>
           </w:p>
           <w:p>
@@ -758,12 +910,7 @@
               <w:t xml:space="preserve"> mindre end 0</w:t>
             </w:r>
             <w:r>
-              <w:t xml:space="preserve"> eller større end 1</w:t>
-            </w:r>
-            <w:bookmarkStart w:id="0" w:name="_GoBack"/>
-            <w:bookmarkEnd w:id="0"/>
-            <w:r>
-              <w:t>.</w:t>
+              <w:t xml:space="preserve"> eller større end 1.</w:t>
             </w:r>
           </w:p>
           <w:p>
@@ -898,7 +1045,15 @@
               <w:t>et er</w:t>
             </w:r>
             <w:r>
-              <w:t xml:space="preserve"> over 14200 kr uden moms.</w:t>
+              <w:t xml:space="preserve"> over 14200 </w:t>
+            </w:r>
+            <w:proofErr w:type="spellStart"/>
+            <w:r>
+              <w:t>kr</w:t>
+            </w:r>
+            <w:proofErr w:type="spellEnd"/>
+            <w:r>
+              <w:t xml:space="preserve"> uden moms.</w:t>
             </w:r>
           </w:p>
           <w:p>
@@ -964,6 +1119,7 @@
             <w:r>
               <w:t xml:space="preserve">.  </w:t>
             </w:r>
+            <w:proofErr w:type="spellStart"/>
             <w:r>
               <w:t>S</w:t>
             </w:r>
@@ -973,6 +1129,7 @@
             <w:r>
               <w:t>en</w:t>
             </w:r>
+            <w:proofErr w:type="spellEnd"/>
             <w:r>
               <w:t xml:space="preserve"> er højere en</w:t>
             </w:r>
@@ -1097,8 +1254,16 @@
                 <w:b/>
               </w:rPr>
               <w:lastRenderedPageBreak/>
-              <w:t>Special Requirements</w:t>
-            </w:r>
+              <w:t xml:space="preserve">Special </w:t>
+            </w:r>
+            <w:proofErr w:type="spellStart"/>
+            <w:r>
+              <w:rPr>
+                <w:b/>
+              </w:rPr>
+              <w:t>Requirements</w:t>
+            </w:r>
+            <w:proofErr w:type="spellEnd"/>
           </w:p>
         </w:tc>
         <w:tc>
@@ -1189,12 +1354,28 @@
                 <w:b/>
               </w:rPr>
             </w:pPr>
+            <w:proofErr w:type="spellStart"/>
             <w:r>
               <w:rPr>
                 <w:b/>
               </w:rPr>
-              <w:t>Frequency of Occurrence</w:t>
-            </w:r>
+              <w:t>Frequency</w:t>
+            </w:r>
+            <w:proofErr w:type="spellEnd"/>
+            <w:r>
+              <w:rPr>
+                <w:b/>
+              </w:rPr>
+              <w:t xml:space="preserve"> of </w:t>
+            </w:r>
+            <w:proofErr w:type="spellStart"/>
+            <w:r>
+              <w:rPr>
+                <w:b/>
+              </w:rPr>
+              <w:t>Occurrence</w:t>
+            </w:r>
+            <w:proofErr w:type="spellEnd"/>
           </w:p>
         </w:tc>
         <w:tc>
@@ -1237,12 +1418,14 @@
                 <w:b/>
               </w:rPr>
             </w:pPr>
+            <w:proofErr w:type="spellStart"/>
             <w:r>
               <w:rPr>
                 <w:b/>
               </w:rPr>
               <w:t>Miscellaneous</w:t>
             </w:r>
+            <w:proofErr w:type="spellEnd"/>
           </w:p>
         </w:tc>
         <w:tc>
@@ -1261,10 +1444,20 @@
               <w:spacing w:line="240" w:lineRule="auto"/>
             </w:pPr>
             <w:r>
-              <w:t>N/</w:t>
-            </w:r>
-            <w:r>
-              <w:t>A</w:t>
+              <w:t xml:space="preserve">Max-beløbet for </w:t>
+            </w:r>
+            <w:proofErr w:type="spellStart"/>
+            <w:r>
+              <w:t>straksafskrivning</w:t>
+            </w:r>
+            <w:proofErr w:type="spellEnd"/>
+            <w:r>
+              <w:t xml:space="preserve"> (2b.3a</w:t>
+            </w:r>
+            <w:bookmarkStart w:id="0" w:name="_GoBack"/>
+            <w:bookmarkEnd w:id="0"/>
+            <w:r>
+              <w:t>) reguleres lovgivningsmæssigt en gang om året.</w:t>
             </w:r>
           </w:p>
         </w:tc>
@@ -1301,7 +1494,7 @@
 </file>
 
 <file path=word/endnotes.xml><?xml version="1.0" encoding="utf-8"?>
-<w:endnotes xmlns:wpc="http://schemas.microsoft.com/office/word/2010/wordprocessingCanvas" xmlns:cx="http://schemas.microsoft.com/office/drawing/2014/chartex" xmlns:cx1="http://schemas.microsoft.com/office/drawing/2015/9/8/chartex" xmlns:cx2="http://schemas.microsoft.com/office/drawing/2015/10/21/chartex" xmlns:cx3="http://schemas.microsoft.com/office/drawing/2016/5/9/chartex" xmlns:cx4="http://schemas.microsoft.com/office/drawing/2016/5/10/chartex" xmlns:cx5="http://schemas.microsoft.com/office/drawing/2016/5/11/chartex" xmlns:cx6="http://schemas.microsoft.com/office/drawing/2016/5/12/chartex" xmlns:cx7="http://schemas.microsoft.com/office/drawing/2016/5/13/chartex" xmlns:cx8="http://schemas.microsoft.com/office/drawing/2016/5/14/chartex" xmlns:mc="http://schemas.openxmlformats.org/markup-compatibility/2006" xmlns:aink="http://schemas.microsoft.com/office/drawing/2016/ink" xmlns:am3d="http://schemas.microsoft.com/office/drawing/2017/model3d" xmlns:o="urn:schemas-microsoft-com:office:office" xmlns:r="http://schemas.openxmlformats.org/officeDocument/2006/relationships" xmlns:m="http://schemas.openxmlformats.org/officeDocument/2006/math" xmlns:v="urn:schemas-microsoft-com:vml" xmlns:wp14="http://schemas.microsoft.com/office/word/2010/wordprocessingDrawing" xmlns:wp="http://schemas.openxmlformats.org/drawingml/2006/wordprocessingDrawing" xmlns:w10="urn:schemas-microsoft-com:office:word" xmlns:w="http://schemas.openxmlformats.org/wordprocessingml/2006/main" xmlns:w14="http://schemas.microsoft.com/office/word/2010/wordml" xmlns:w15="http://schemas.microsoft.com/office/word/2012/wordml" xmlns:w16cid="http://schemas.microsoft.com/office/word/2016/wordml/cid" xmlns:w16se="http://schemas.microsoft.com/office/word/2015/wordml/symex" xmlns:wpg="http://schemas.microsoft.com/office/word/2010/wordprocessingGroup" xmlns:wpi="http://schemas.microsoft.com/office/word/2010/wordprocessingInk" xmlns:wne="http://schemas.microsoft.com/office/word/2006/wordml" xmlns:wps="http://schemas.microsoft.com/office/word/2010/wordprocessingShape" mc:Ignorable="w14 w15 w16se w16cid wp14">
+<w:endnotes xmlns:wpc="http://schemas.microsoft.com/office/word/2010/wordprocessingCanvas" xmlns:cx="http://schemas.microsoft.com/office/drawing/2014/chartex" xmlns:mc="http://schemas.openxmlformats.org/markup-compatibility/2006" xmlns:o="urn:schemas-microsoft-com:office:office" xmlns:r="http://schemas.openxmlformats.org/officeDocument/2006/relationships" xmlns:m="http://schemas.openxmlformats.org/officeDocument/2006/math" xmlns:v="urn:schemas-microsoft-com:vml" xmlns:wp14="http://schemas.microsoft.com/office/word/2010/wordprocessingDrawing" xmlns:wp="http://schemas.openxmlformats.org/drawingml/2006/wordprocessingDrawing" xmlns:w10="urn:schemas-microsoft-com:office:word" xmlns:w="http://schemas.openxmlformats.org/wordprocessingml/2006/main" xmlns:w14="http://schemas.microsoft.com/office/word/2010/wordml" xmlns:w15="http://schemas.microsoft.com/office/word/2012/wordml" xmlns:w16se="http://schemas.microsoft.com/office/word/2015/wordml/symex" xmlns:wpg="http://schemas.microsoft.com/office/word/2010/wordprocessingGroup" xmlns:wpi="http://schemas.microsoft.com/office/word/2010/wordprocessingInk" xmlns:wne="http://schemas.microsoft.com/office/word/2006/wordml" xmlns:wps="http://schemas.microsoft.com/office/word/2010/wordprocessingShape" mc:Ignorable="w14 w15 w16se wp14">
   <w:endnote w:type="separator" w:id="-1">
     <w:p>
       <w:pPr>
@@ -1326,13 +1519,13 @@
 </file>
 
 <file path=word/footer1.xml><?xml version="1.0" encoding="utf-8"?>
-<w:ftr xmlns:wpc="http://schemas.microsoft.com/office/word/2010/wordprocessingCanvas" xmlns:cx="http://schemas.microsoft.com/office/drawing/2014/chartex" xmlns:cx1="http://schemas.microsoft.com/office/drawing/2015/9/8/chartex" xmlns:cx2="http://schemas.microsoft.com/office/drawing/2015/10/21/chartex" xmlns:cx3="http://schemas.microsoft.com/office/drawing/2016/5/9/chartex" xmlns:cx4="http://schemas.microsoft.com/office/drawing/2016/5/10/chartex" xmlns:cx5="http://schemas.microsoft.com/office/drawing/2016/5/11/chartex" xmlns:cx6="http://schemas.microsoft.com/office/drawing/2016/5/12/chartex" xmlns:cx7="http://schemas.microsoft.com/office/drawing/2016/5/13/chartex" xmlns:cx8="http://schemas.microsoft.com/office/drawing/2016/5/14/chartex" xmlns:mc="http://schemas.openxmlformats.org/markup-compatibility/2006" xmlns:aink="http://schemas.microsoft.com/office/drawing/2016/ink" xmlns:am3d="http://schemas.microsoft.com/office/drawing/2017/model3d" xmlns:o="urn:schemas-microsoft-com:office:office" xmlns:r="http://schemas.openxmlformats.org/officeDocument/2006/relationships" xmlns:m="http://schemas.openxmlformats.org/officeDocument/2006/math" xmlns:v="urn:schemas-microsoft-com:vml" xmlns:wp14="http://schemas.microsoft.com/office/word/2010/wordprocessingDrawing" xmlns:wp="http://schemas.openxmlformats.org/drawingml/2006/wordprocessingDrawing" xmlns:w10="urn:schemas-microsoft-com:office:word" xmlns:w="http://schemas.openxmlformats.org/wordprocessingml/2006/main" xmlns:w14="http://schemas.microsoft.com/office/word/2010/wordml" xmlns:w15="http://schemas.microsoft.com/office/word/2012/wordml" xmlns:w16cid="http://schemas.microsoft.com/office/word/2016/wordml/cid" xmlns:w16se="http://schemas.microsoft.com/office/word/2015/wordml/symex" xmlns:wpg="http://schemas.microsoft.com/office/word/2010/wordprocessingGroup" xmlns:wpi="http://schemas.microsoft.com/office/word/2010/wordprocessingInk" xmlns:wne="http://schemas.microsoft.com/office/word/2006/wordml" xmlns:wps="http://schemas.microsoft.com/office/word/2010/wordprocessingShape" mc:Ignorable="w14 w15 w16se w16cid wp14">
+<w:ftr xmlns:wpc="http://schemas.microsoft.com/office/word/2010/wordprocessingCanvas" xmlns:cx="http://schemas.microsoft.com/office/drawing/2014/chartex" xmlns:mc="http://schemas.openxmlformats.org/markup-compatibility/2006" xmlns:o="urn:schemas-microsoft-com:office:office" xmlns:r="http://schemas.openxmlformats.org/officeDocument/2006/relationships" xmlns:m="http://schemas.openxmlformats.org/officeDocument/2006/math" xmlns:v="urn:schemas-microsoft-com:vml" xmlns:wp14="http://schemas.microsoft.com/office/word/2010/wordprocessingDrawing" xmlns:wp="http://schemas.openxmlformats.org/drawingml/2006/wordprocessingDrawing" xmlns:w10="urn:schemas-microsoft-com:office:word" xmlns:w="http://schemas.openxmlformats.org/wordprocessingml/2006/main" xmlns:w14="http://schemas.microsoft.com/office/word/2010/wordml" xmlns:w15="http://schemas.microsoft.com/office/word/2012/wordml" xmlns:w16se="http://schemas.microsoft.com/office/word/2015/wordml/symex" xmlns:wpg="http://schemas.microsoft.com/office/word/2010/wordprocessingGroup" xmlns:wpi="http://schemas.microsoft.com/office/word/2010/wordprocessingInk" xmlns:wne="http://schemas.microsoft.com/office/word/2006/wordml" xmlns:wps="http://schemas.microsoft.com/office/word/2010/wordprocessingShape" mc:Ignorable="w14 w15 w16se wp14">
   <w:p/>
 </w:ftr>
 </file>
 
 <file path=word/footnotes.xml><?xml version="1.0" encoding="utf-8"?>
-<w:footnotes xmlns:wpc="http://schemas.microsoft.com/office/word/2010/wordprocessingCanvas" xmlns:cx="http://schemas.microsoft.com/office/drawing/2014/chartex" xmlns:cx1="http://schemas.microsoft.com/office/drawing/2015/9/8/chartex" xmlns:cx2="http://schemas.microsoft.com/office/drawing/2015/10/21/chartex" xmlns:cx3="http://schemas.microsoft.com/office/drawing/2016/5/9/chartex" xmlns:cx4="http://schemas.microsoft.com/office/drawing/2016/5/10/chartex" xmlns:cx5="http://schemas.microsoft.com/office/drawing/2016/5/11/chartex" xmlns:cx6="http://schemas.microsoft.com/office/drawing/2016/5/12/chartex" xmlns:cx7="http://schemas.microsoft.com/office/drawing/2016/5/13/chartex" xmlns:cx8="http://schemas.microsoft.com/office/drawing/2016/5/14/chartex" xmlns:mc="http://schemas.openxmlformats.org/markup-compatibility/2006" xmlns:aink="http://schemas.microsoft.com/office/drawing/2016/ink" xmlns:am3d="http://schemas.microsoft.com/office/drawing/2017/model3d" xmlns:o="urn:schemas-microsoft-com:office:office" xmlns:r="http://schemas.openxmlformats.org/officeDocument/2006/relationships" xmlns:m="http://schemas.openxmlformats.org/officeDocument/2006/math" xmlns:v="urn:schemas-microsoft-com:vml" xmlns:wp14="http://schemas.microsoft.com/office/word/2010/wordprocessingDrawing" xmlns:wp="http://schemas.openxmlformats.org/drawingml/2006/wordprocessingDrawing" xmlns:w10="urn:schemas-microsoft-com:office:word" xmlns:w="http://schemas.openxmlformats.org/wordprocessingml/2006/main" xmlns:w14="http://schemas.microsoft.com/office/word/2010/wordml" xmlns:w15="http://schemas.microsoft.com/office/word/2012/wordml" xmlns:w16cid="http://schemas.microsoft.com/office/word/2016/wordml/cid" xmlns:w16se="http://schemas.microsoft.com/office/word/2015/wordml/symex" xmlns:wpg="http://schemas.microsoft.com/office/word/2010/wordprocessingGroup" xmlns:wpi="http://schemas.microsoft.com/office/word/2010/wordprocessingInk" xmlns:wne="http://schemas.microsoft.com/office/word/2006/wordml" xmlns:wps="http://schemas.microsoft.com/office/word/2010/wordprocessingShape" mc:Ignorable="w14 w15 w16se w16cid wp14">
+<w:footnotes xmlns:wpc="http://schemas.microsoft.com/office/word/2010/wordprocessingCanvas" xmlns:cx="http://schemas.microsoft.com/office/drawing/2014/chartex" xmlns:mc="http://schemas.openxmlformats.org/markup-compatibility/2006" xmlns:o="urn:schemas-microsoft-com:office:office" xmlns:r="http://schemas.openxmlformats.org/officeDocument/2006/relationships" xmlns:m="http://schemas.openxmlformats.org/officeDocument/2006/math" xmlns:v="urn:schemas-microsoft-com:vml" xmlns:wp14="http://schemas.microsoft.com/office/word/2010/wordprocessingDrawing" xmlns:wp="http://schemas.openxmlformats.org/drawingml/2006/wordprocessingDrawing" xmlns:w10="urn:schemas-microsoft-com:office:word" xmlns:w="http://schemas.openxmlformats.org/wordprocessingml/2006/main" xmlns:w14="http://schemas.microsoft.com/office/word/2010/wordml" xmlns:w15="http://schemas.microsoft.com/office/word/2012/wordml" xmlns:w16se="http://schemas.microsoft.com/office/word/2015/wordml/symex" xmlns:wpg="http://schemas.microsoft.com/office/word/2010/wordprocessingGroup" xmlns:wpi="http://schemas.microsoft.com/office/word/2010/wordprocessingInk" xmlns:wne="http://schemas.microsoft.com/office/word/2006/wordml" xmlns:wps="http://schemas.microsoft.com/office/word/2010/wordprocessingShape" mc:Ignorable="w14 w15 w16se wp14">
   <w:footnote w:type="separator" w:id="-1">
     <w:p>
       <w:pPr>
@@ -1357,7 +1550,7 @@
 </file>
 
 <file path=word/numbering.xml><?xml version="1.0" encoding="utf-8"?>
-<w:numbering xmlns:wpc="http://schemas.microsoft.com/office/word/2010/wordprocessingCanvas" xmlns:cx="http://schemas.microsoft.com/office/drawing/2014/chartex" xmlns:cx1="http://schemas.microsoft.com/office/drawing/2015/9/8/chartex" xmlns:cx2="http://schemas.microsoft.com/office/drawing/2015/10/21/chartex" xmlns:cx3="http://schemas.microsoft.com/office/drawing/2016/5/9/chartex" xmlns:cx4="http://schemas.microsoft.com/office/drawing/2016/5/10/chartex" xmlns:cx5="http://schemas.microsoft.com/office/drawing/2016/5/11/chartex" xmlns:cx6="http://schemas.microsoft.com/office/drawing/2016/5/12/chartex" xmlns:cx7="http://schemas.microsoft.com/office/drawing/2016/5/13/chartex" xmlns:cx8="http://schemas.microsoft.com/office/drawing/2016/5/14/chartex" xmlns:mc="http://schemas.openxmlformats.org/markup-compatibility/2006" xmlns:aink="http://schemas.microsoft.com/office/drawing/2016/ink" xmlns:am3d="http://schemas.microsoft.com/office/drawing/2017/model3d" xmlns:o="urn:schemas-microsoft-com:office:office" xmlns:r="http://schemas.openxmlformats.org/officeDocument/2006/relationships" xmlns:m="http://schemas.openxmlformats.org/officeDocument/2006/math" xmlns:v="urn:schemas-microsoft-com:vml" xmlns:wp14="http://schemas.microsoft.com/office/word/2010/wordprocessingDrawing" xmlns:wp="http://schemas.openxmlformats.org/drawingml/2006/wordprocessingDrawing" xmlns:w10="urn:schemas-microsoft-com:office:word" xmlns:w="http://schemas.openxmlformats.org/wordprocessingml/2006/main" xmlns:w14="http://schemas.microsoft.com/office/word/2010/wordml" xmlns:w15="http://schemas.microsoft.com/office/word/2012/wordml" xmlns:w16cid="http://schemas.microsoft.com/office/word/2016/wordml/cid" xmlns:w16se="http://schemas.microsoft.com/office/word/2015/wordml/symex" xmlns:wpg="http://schemas.microsoft.com/office/word/2010/wordprocessingGroup" xmlns:wpi="http://schemas.microsoft.com/office/word/2010/wordprocessingInk" xmlns:wne="http://schemas.microsoft.com/office/word/2006/wordml" xmlns:wps="http://schemas.microsoft.com/office/word/2010/wordprocessingShape" mc:Ignorable="w14 w15 w16se w16cid wp14">
+<w:numbering xmlns:wpc="http://schemas.microsoft.com/office/word/2010/wordprocessingCanvas" xmlns:cx="http://schemas.microsoft.com/office/drawing/2014/chartex" xmlns:mc="http://schemas.openxmlformats.org/markup-compatibility/2006" xmlns:o="urn:schemas-microsoft-com:office:office" xmlns:r="http://schemas.openxmlformats.org/officeDocument/2006/relationships" xmlns:m="http://schemas.openxmlformats.org/officeDocument/2006/math" xmlns:v="urn:schemas-microsoft-com:vml" xmlns:wp14="http://schemas.microsoft.com/office/word/2010/wordprocessingDrawing" xmlns:wp="http://schemas.openxmlformats.org/drawingml/2006/wordprocessingDrawing" xmlns:w10="urn:schemas-microsoft-com:office:word" xmlns:w="http://schemas.openxmlformats.org/wordprocessingml/2006/main" xmlns:w14="http://schemas.microsoft.com/office/word/2010/wordml" xmlns:w15="http://schemas.microsoft.com/office/word/2012/wordml" xmlns:w16se="http://schemas.microsoft.com/office/word/2015/wordml/symex" xmlns:wpg="http://schemas.microsoft.com/office/word/2010/wordprocessingGroup" xmlns:wpi="http://schemas.microsoft.com/office/word/2010/wordprocessingInk" xmlns:wne="http://schemas.microsoft.com/office/word/2006/wordml" xmlns:wps="http://schemas.microsoft.com/office/word/2010/wordprocessingShape" mc:Ignorable="w14 w15 w16se wp14">
   <w:abstractNum w:abstractNumId="0" w15:restartNumberingAfterBreak="0">
     <w:nsid w:val="07503ABB"/>
     <w:multiLevelType w:val="multilevel"/>
@@ -2420,7 +2613,7 @@
 </file>
 
 <file path=word/styles.xml><?xml version="1.0" encoding="utf-8"?>
-<w:styles xmlns:mc="http://schemas.openxmlformats.org/markup-compatibility/2006" xmlns:r="http://schemas.openxmlformats.org/officeDocument/2006/relationships" xmlns:w="http://schemas.openxmlformats.org/wordprocessingml/2006/main" xmlns:w14="http://schemas.microsoft.com/office/word/2010/wordml" xmlns:w15="http://schemas.microsoft.com/office/word/2012/wordml" xmlns:w16cid="http://schemas.microsoft.com/office/word/2016/wordml/cid" xmlns:w16se="http://schemas.microsoft.com/office/word/2015/wordml/symex" mc:Ignorable="w14 w15 w16se w16cid">
+<w:styles xmlns:mc="http://schemas.openxmlformats.org/markup-compatibility/2006" xmlns:r="http://schemas.openxmlformats.org/officeDocument/2006/relationships" xmlns:w="http://schemas.openxmlformats.org/wordprocessingml/2006/main" xmlns:w14="http://schemas.microsoft.com/office/word/2010/wordml" xmlns:w15="http://schemas.microsoft.com/office/word/2012/wordml" xmlns:w16se="http://schemas.microsoft.com/office/word/2015/wordml/symex" mc:Ignorable="w14 w15 w16se">
   <w:docDefaults>
     <w:rPrDefault>
       <w:rPr>
@@ -2431,7 +2624,7 @@
     </w:rPrDefault>
     <w:pPrDefault/>
   </w:docDefaults>
-  <w:latentStyles w:defLockedState="0" w:defUIPriority="99" w:defSemiHidden="0" w:defUnhideWhenUsed="0" w:defQFormat="0" w:count="376">
+  <w:latentStyles w:defLockedState="0" w:defUIPriority="99" w:defSemiHidden="0" w:defUnhideWhenUsed="0" w:defQFormat="0" w:count="371">
     <w:lsdException w:name="Normal" w:uiPriority="0" w:qFormat="1"/>
     <w:lsdException w:name="heading 1" w:uiPriority="9" w:qFormat="1"/>
     <w:lsdException w:name="heading 2" w:semiHidden="1" w:uiPriority="9" w:unhideWhenUsed="1" w:qFormat="1"/>
@@ -2803,8 +2996,6 @@
     <w:lsdException w:name="List Table 5 Dark Accent 6" w:uiPriority="50"/>
     <w:lsdException w:name="List Table 6 Colorful Accent 6" w:uiPriority="51"/>
     <w:lsdException w:name="List Table 7 Colorful Accent 6" w:uiPriority="52"/>
-    <w:lsdException w:name="Mention" w:semiHidden="1" w:unhideWhenUsed="1"/>
-    <w:lsdException w:name="Smart Hyperlink" w:semiHidden="1" w:unhideWhenUsed="1"/>
   </w:latentStyles>
   <w:style w:type="paragraph" w:default="1" w:styleId="Normal">
     <w:name w:val="Normal"/>

</xml_diff>

<commit_message>
Note om straksafskrivning tilføjet til Miscellaneous
Coauthors: Ingen
Reviewers: ANDP
</commit_message>
<xml_diff>
--- a/02 Requirements & Analysis/UC08 beregn afskrivning.docx
+++ b/02 Requirements & Analysis/UC08 beregn afskrivning.docx
@@ -1,6 +1,6 @@
 
 <file path=word/document.xml><?xml version="1.0" encoding="utf-8"?>
-<w:document xmlns:wpc="http://schemas.microsoft.com/office/word/2010/wordprocessingCanvas" xmlns:cx="http://schemas.microsoft.com/office/drawing/2014/chartex" xmlns:cx1="http://schemas.microsoft.com/office/drawing/2015/9/8/chartex" xmlns:cx2="http://schemas.microsoft.com/office/drawing/2015/10/21/chartex" xmlns:cx3="http://schemas.microsoft.com/office/drawing/2016/5/9/chartex" xmlns:cx4="http://schemas.microsoft.com/office/drawing/2016/5/10/chartex" xmlns:cx5="http://schemas.microsoft.com/office/drawing/2016/5/11/chartex" xmlns:cx6="http://schemas.microsoft.com/office/drawing/2016/5/12/chartex" xmlns:cx7="http://schemas.microsoft.com/office/drawing/2016/5/13/chartex" xmlns:cx8="http://schemas.microsoft.com/office/drawing/2016/5/14/chartex" xmlns:mc="http://schemas.openxmlformats.org/markup-compatibility/2006" xmlns:aink="http://schemas.microsoft.com/office/drawing/2016/ink" xmlns:am3d="http://schemas.microsoft.com/office/drawing/2017/model3d" xmlns:o="urn:schemas-microsoft-com:office:office" xmlns:r="http://schemas.openxmlformats.org/officeDocument/2006/relationships" xmlns:m="http://schemas.openxmlformats.org/officeDocument/2006/math" xmlns:v="urn:schemas-microsoft-com:vml" xmlns:wp14="http://schemas.microsoft.com/office/word/2010/wordprocessingDrawing" xmlns:wp="http://schemas.openxmlformats.org/drawingml/2006/wordprocessingDrawing" xmlns:w10="urn:schemas-microsoft-com:office:word" xmlns:w="http://schemas.openxmlformats.org/wordprocessingml/2006/main" xmlns:w14="http://schemas.microsoft.com/office/word/2010/wordml" xmlns:w15="http://schemas.microsoft.com/office/word/2012/wordml" xmlns:w16cid="http://schemas.microsoft.com/office/word/2016/wordml/cid" xmlns:w16se="http://schemas.microsoft.com/office/word/2015/wordml/symex" xmlns:wpg="http://schemas.microsoft.com/office/word/2010/wordprocessingGroup" xmlns:wpi="http://schemas.microsoft.com/office/word/2010/wordprocessingInk" xmlns:wne="http://schemas.microsoft.com/office/word/2006/wordml" xmlns:wps="http://schemas.microsoft.com/office/word/2010/wordprocessingShape" mc:Ignorable="w14 w15 w16se w16cid wp14">
+<w:document xmlns:wpc="http://schemas.microsoft.com/office/word/2010/wordprocessingCanvas" xmlns:cx="http://schemas.microsoft.com/office/drawing/2014/chartex" xmlns:mc="http://schemas.openxmlformats.org/markup-compatibility/2006" xmlns:o="urn:schemas-microsoft-com:office:office" xmlns:r="http://schemas.openxmlformats.org/officeDocument/2006/relationships" xmlns:m="http://schemas.openxmlformats.org/officeDocument/2006/math" xmlns:v="urn:schemas-microsoft-com:vml" xmlns:wp14="http://schemas.microsoft.com/office/word/2010/wordprocessingDrawing" xmlns:wp="http://schemas.openxmlformats.org/drawingml/2006/wordprocessingDrawing" xmlns:w10="urn:schemas-microsoft-com:office:word" xmlns:w="http://schemas.openxmlformats.org/wordprocessingml/2006/main" xmlns:w14="http://schemas.microsoft.com/office/word/2010/wordml" xmlns:w15="http://schemas.microsoft.com/office/word/2012/wordml" xmlns:w16se="http://schemas.microsoft.com/office/word/2015/wordml/symex" xmlns:wpg="http://schemas.microsoft.com/office/word/2010/wordprocessingGroup" xmlns:wpi="http://schemas.microsoft.com/office/word/2010/wordprocessingInk" xmlns:wne="http://schemas.microsoft.com/office/word/2006/wordml" xmlns:wps="http://schemas.microsoft.com/office/word/2010/wordprocessingShape" mc:Ignorable="w14 w15 w16se wp14">
   <w:body>
     <w:p>
       <w:pPr>
@@ -53,12 +53,28 @@
                 <w:b/>
               </w:rPr>
             </w:pPr>
+            <w:proofErr w:type="spellStart"/>
             <w:r>
               <w:rPr>
                 <w:b/>
               </w:rPr>
-              <w:t>Use Case Section</w:t>
-            </w:r>
+              <w:t>Use</w:t>
+            </w:r>
+            <w:proofErr w:type="spellEnd"/>
+            <w:r>
+              <w:rPr>
+                <w:b/>
+              </w:rPr>
+              <w:t xml:space="preserve"> Case </w:t>
+            </w:r>
+            <w:proofErr w:type="spellStart"/>
+            <w:r>
+              <w:rPr>
+                <w:b/>
+              </w:rPr>
+              <w:t>Section</w:t>
+            </w:r>
+            <w:proofErr w:type="spellEnd"/>
           </w:p>
         </w:tc>
         <w:tc>
@@ -79,12 +95,14 @@
                 <w:b/>
               </w:rPr>
             </w:pPr>
+            <w:proofErr w:type="spellStart"/>
             <w:r>
               <w:rPr>
                 <w:b/>
               </w:rPr>
               <w:t>Comment</w:t>
             </w:r>
+            <w:proofErr w:type="spellEnd"/>
           </w:p>
         </w:tc>
       </w:tr>
@@ -107,12 +125,28 @@
                 <w:b/>
               </w:rPr>
             </w:pPr>
+            <w:proofErr w:type="spellStart"/>
             <w:r>
               <w:rPr>
                 <w:b/>
               </w:rPr>
-              <w:t>Use Case Name</w:t>
-            </w:r>
+              <w:t>Use</w:t>
+            </w:r>
+            <w:proofErr w:type="spellEnd"/>
+            <w:r>
+              <w:rPr>
+                <w:b/>
+              </w:rPr>
+              <w:t xml:space="preserve"> Case </w:t>
+            </w:r>
+            <w:proofErr w:type="spellStart"/>
+            <w:r>
+              <w:rPr>
+                <w:b/>
+              </w:rPr>
+              <w:t>Name</w:t>
+            </w:r>
+            <w:proofErr w:type="spellEnd"/>
           </w:p>
         </w:tc>
         <w:tc>
@@ -155,12 +189,14 @@
                 <w:b/>
               </w:rPr>
             </w:pPr>
+            <w:proofErr w:type="spellStart"/>
             <w:r>
               <w:rPr>
                 <w:b/>
               </w:rPr>
               <w:t>Scope</w:t>
             </w:r>
+            <w:proofErr w:type="spellEnd"/>
           </w:p>
         </w:tc>
         <w:tc>
@@ -178,9 +214,11 @@
             <w:pPr>
               <w:spacing w:line="240" w:lineRule="auto"/>
             </w:pPr>
+            <w:proofErr w:type="spellStart"/>
             <w:r>
               <w:t>HoeKulator</w:t>
             </w:r>
+            <w:proofErr w:type="spellEnd"/>
           </w:p>
         </w:tc>
       </w:tr>
@@ -251,12 +289,28 @@
                 <w:b/>
               </w:rPr>
             </w:pPr>
+            <w:proofErr w:type="spellStart"/>
             <w:r>
               <w:rPr>
                 <w:b/>
               </w:rPr>
-              <w:t>Primary Actor</w:t>
-            </w:r>
+              <w:t>Primary</w:t>
+            </w:r>
+            <w:proofErr w:type="spellEnd"/>
+            <w:r>
+              <w:rPr>
+                <w:b/>
+              </w:rPr>
+              <w:t xml:space="preserve"> </w:t>
+            </w:r>
+            <w:proofErr w:type="spellStart"/>
+            <w:r>
+              <w:rPr>
+                <w:b/>
+              </w:rPr>
+              <w:t>Actor</w:t>
+            </w:r>
+            <w:proofErr w:type="spellEnd"/>
           </w:p>
         </w:tc>
         <w:tc>
@@ -299,12 +353,28 @@
                 <w:b/>
               </w:rPr>
             </w:pPr>
+            <w:proofErr w:type="spellStart"/>
             <w:r>
               <w:rPr>
                 <w:b/>
               </w:rPr>
-              <w:t>Stakeholders and Interest</w:t>
-            </w:r>
+              <w:t>Stakeholders</w:t>
+            </w:r>
+            <w:proofErr w:type="spellEnd"/>
+            <w:r>
+              <w:rPr>
+                <w:b/>
+              </w:rPr>
+              <w:t xml:space="preserve"> and </w:t>
+            </w:r>
+            <w:proofErr w:type="spellStart"/>
+            <w:r>
+              <w:rPr>
+                <w:b/>
+              </w:rPr>
+              <w:t>Interest</w:t>
+            </w:r>
+            <w:proofErr w:type="spellEnd"/>
           </w:p>
         </w:tc>
         <w:tc>
@@ -322,8 +392,13 @@
             <w:pPr>
               <w:spacing w:line="240" w:lineRule="auto"/>
             </w:pPr>
-            <w:r>
-              <w:t>Stakeholders:</w:t>
+            <w:proofErr w:type="spellStart"/>
+            <w:r>
+              <w:t>Stakeholders</w:t>
+            </w:r>
+            <w:proofErr w:type="spellEnd"/>
+            <w:r>
+              <w:t>:</w:t>
             </w:r>
           </w:p>
           <w:p>
@@ -343,8 +418,13 @@
             <w:pPr>
               <w:spacing w:line="240" w:lineRule="auto"/>
             </w:pPr>
-            <w:r>
-              <w:t>Interest:</w:t>
+            <w:proofErr w:type="spellStart"/>
+            <w:r>
+              <w:t>Interest</w:t>
+            </w:r>
+            <w:proofErr w:type="spellEnd"/>
+            <w:r>
+              <w:t>:</w:t>
             </w:r>
           </w:p>
           <w:p>
@@ -352,15 +432,36 @@
               <w:spacing w:line="240" w:lineRule="auto"/>
             </w:pPr>
             <w:r>
-              <w:t>Studerende: Få det rigtige resultat af ders udregninger, og at kunne genskabe resultaterne.</w:t>
+              <w:t xml:space="preserve">Studerende: Få det rigtige resultat af </w:t>
+            </w:r>
+            <w:proofErr w:type="spellStart"/>
+            <w:r>
+              <w:t>ders</w:t>
+            </w:r>
+            <w:proofErr w:type="spellEnd"/>
+            <w:r>
+              <w:t xml:space="preserve"> udregninger, og at kunne genskabe resultaterne.</w:t>
             </w:r>
           </w:p>
           <w:p>
             <w:pPr>
               <w:spacing w:line="240" w:lineRule="auto"/>
             </w:pPr>
-            <w:r>
-              <w:t>Lærene: At kunne checke de studerenes resultater.</w:t>
+            <w:proofErr w:type="spellStart"/>
+            <w:r>
+              <w:t>Lærene</w:t>
+            </w:r>
+            <w:proofErr w:type="spellEnd"/>
+            <w:r>
+              <w:t xml:space="preserve">: At kunne </w:t>
+            </w:r>
+            <w:proofErr w:type="spellStart"/>
+            <w:r>
+              <w:t>checke</w:t>
+            </w:r>
+            <w:proofErr w:type="spellEnd"/>
+            <w:r>
+              <w:t xml:space="preserve"> de studerenes resultater.</w:t>
             </w:r>
           </w:p>
         </w:tc>
@@ -381,12 +482,14 @@
             <w:pPr>
               <w:spacing w:line="240" w:lineRule="auto"/>
             </w:pPr>
+            <w:proofErr w:type="spellStart"/>
             <w:r>
               <w:rPr>
                 <w:b/>
               </w:rPr>
               <w:t>Preconditions</w:t>
             </w:r>
+            <w:proofErr w:type="spellEnd"/>
           </w:p>
         </w:tc>
         <w:tc>
@@ -433,8 +536,16 @@
               <w:rPr>
                 <w:b/>
               </w:rPr>
-              <w:t>Success Guarantee</w:t>
-            </w:r>
+              <w:t xml:space="preserve">Success </w:t>
+            </w:r>
+            <w:proofErr w:type="spellStart"/>
+            <w:r>
+              <w:rPr>
+                <w:b/>
+              </w:rPr>
+              <w:t>Guarantee</w:t>
+            </w:r>
+            <w:proofErr w:type="spellEnd"/>
           </w:p>
         </w:tc>
         <w:tc>
@@ -527,7 +638,19 @@
               <w:t xml:space="preserve">Brugeren </w:t>
             </w:r>
             <w:r>
-              <w:t>vælger Linær</w:t>
+              <w:t xml:space="preserve">vælger </w:t>
+            </w:r>
+            <w:r>
+              <w:t>l</w:t>
+            </w:r>
+            <w:r>
+              <w:t>in</w:t>
+            </w:r>
+            <w:r>
+              <w:t>e</w:t>
+            </w:r>
+            <w:r>
+              <w:t>ær</w:t>
             </w:r>
             <w:r>
               <w:t xml:space="preserve"> afskrivningsmetode</w:t>
@@ -570,7 +693,15 @@
               <w:t xml:space="preserve">Brugeren </w:t>
             </w:r>
             <w:r>
-              <w:t>angiver brugstid, scrapværdi, a</w:t>
+              <w:t xml:space="preserve">angiver brugstid, </w:t>
+            </w:r>
+            <w:proofErr w:type="spellStart"/>
+            <w:r>
+              <w:t>scrapværdi</w:t>
+            </w:r>
+            <w:proofErr w:type="spellEnd"/>
+            <w:r>
+              <w:t>, a</w:t>
             </w:r>
             <w:r>
               <w:t>n</w:t>
@@ -595,8 +726,13 @@
             <w:r>
               <w:t xml:space="preserve"> </w:t>
             </w:r>
-            <w:r>
-              <w:t xml:space="preserve">værdierene. </w:t>
+            <w:proofErr w:type="spellStart"/>
+            <w:r>
+              <w:t>værdierene</w:t>
+            </w:r>
+            <w:proofErr w:type="spellEnd"/>
+            <w:r>
+              <w:t xml:space="preserve">. </w:t>
             </w:r>
           </w:p>
           <w:p>
@@ -610,7 +746,15 @@
               <w:t xml:space="preserve">Systemet </w:t>
             </w:r>
             <w:r>
-              <w:t>trækker scrapværdien fra anskaffelsesværdien og dividerer dette med brugstid i år og finder den årlige afskrivning.</w:t>
+              <w:t xml:space="preserve">trækker </w:t>
+            </w:r>
+            <w:proofErr w:type="spellStart"/>
+            <w:r>
+              <w:t>scrapværdien</w:t>
+            </w:r>
+            <w:proofErr w:type="spellEnd"/>
+            <w:r>
+              <w:t xml:space="preserve"> fra anskaffelsesværdien og dividerer dette med brugstid i år og finder den årlige afskrivning.</w:t>
             </w:r>
           </w:p>
           <w:p>
@@ -731,7 +875,15 @@
               </w:numPr>
             </w:pPr>
             <w:r>
-              <w:t>Systemet validerer værdierene.</w:t>
+              <w:t xml:space="preserve">Systemet validerer </w:t>
+            </w:r>
+            <w:proofErr w:type="spellStart"/>
+            <w:r>
+              <w:t>værdierene</w:t>
+            </w:r>
+            <w:proofErr w:type="spellEnd"/>
+            <w:r>
+              <w:t>.</w:t>
             </w:r>
           </w:p>
           <w:p>
@@ -758,12 +910,7 @@
               <w:t xml:space="preserve"> mindre end 0</w:t>
             </w:r>
             <w:r>
-              <w:t xml:space="preserve"> eller større end 1</w:t>
-            </w:r>
-            <w:bookmarkStart w:id="0" w:name="_GoBack"/>
-            <w:bookmarkEnd w:id="0"/>
-            <w:r>
-              <w:t>.</w:t>
+              <w:t xml:space="preserve"> eller større end 1.</w:t>
             </w:r>
           </w:p>
           <w:p>
@@ -898,7 +1045,15 @@
               <w:t>et er</w:t>
             </w:r>
             <w:r>
-              <w:t xml:space="preserve"> over 14200 kr uden moms.</w:t>
+              <w:t xml:space="preserve"> over 14200 </w:t>
+            </w:r>
+            <w:proofErr w:type="spellStart"/>
+            <w:r>
+              <w:t>kr</w:t>
+            </w:r>
+            <w:proofErr w:type="spellEnd"/>
+            <w:r>
+              <w:t xml:space="preserve"> uden moms.</w:t>
             </w:r>
           </w:p>
           <w:p>
@@ -964,6 +1119,7 @@
             <w:r>
               <w:t xml:space="preserve">.  </w:t>
             </w:r>
+            <w:proofErr w:type="spellStart"/>
             <w:r>
               <w:t>S</w:t>
             </w:r>
@@ -973,6 +1129,7 @@
             <w:r>
               <w:t>en</w:t>
             </w:r>
+            <w:proofErr w:type="spellEnd"/>
             <w:r>
               <w:t xml:space="preserve"> er højere en</w:t>
             </w:r>
@@ -1097,8 +1254,16 @@
                 <w:b/>
               </w:rPr>
               <w:lastRenderedPageBreak/>
-              <w:t>Special Requirements</w:t>
-            </w:r>
+              <w:t xml:space="preserve">Special </w:t>
+            </w:r>
+            <w:proofErr w:type="spellStart"/>
+            <w:r>
+              <w:rPr>
+                <w:b/>
+              </w:rPr>
+              <w:t>Requirements</w:t>
+            </w:r>
+            <w:proofErr w:type="spellEnd"/>
           </w:p>
         </w:tc>
         <w:tc>
@@ -1189,12 +1354,28 @@
                 <w:b/>
               </w:rPr>
             </w:pPr>
+            <w:proofErr w:type="spellStart"/>
             <w:r>
               <w:rPr>
                 <w:b/>
               </w:rPr>
-              <w:t>Frequency of Occurrence</w:t>
-            </w:r>
+              <w:t>Frequency</w:t>
+            </w:r>
+            <w:proofErr w:type="spellEnd"/>
+            <w:r>
+              <w:rPr>
+                <w:b/>
+              </w:rPr>
+              <w:t xml:space="preserve"> of </w:t>
+            </w:r>
+            <w:proofErr w:type="spellStart"/>
+            <w:r>
+              <w:rPr>
+                <w:b/>
+              </w:rPr>
+              <w:t>Occurrence</w:t>
+            </w:r>
+            <w:proofErr w:type="spellEnd"/>
           </w:p>
         </w:tc>
         <w:tc>
@@ -1237,12 +1418,14 @@
                 <w:b/>
               </w:rPr>
             </w:pPr>
+            <w:proofErr w:type="spellStart"/>
             <w:r>
               <w:rPr>
                 <w:b/>
               </w:rPr>
               <w:t>Miscellaneous</w:t>
             </w:r>
+            <w:proofErr w:type="spellEnd"/>
           </w:p>
         </w:tc>
         <w:tc>
@@ -1261,10 +1444,20 @@
               <w:spacing w:line="240" w:lineRule="auto"/>
             </w:pPr>
             <w:r>
-              <w:t>N/</w:t>
-            </w:r>
-            <w:r>
-              <w:t>A</w:t>
+              <w:t xml:space="preserve">Max-beløbet for </w:t>
+            </w:r>
+            <w:proofErr w:type="spellStart"/>
+            <w:r>
+              <w:t>straksafskrivning</w:t>
+            </w:r>
+            <w:proofErr w:type="spellEnd"/>
+            <w:r>
+              <w:t xml:space="preserve"> (2b.3a</w:t>
+            </w:r>
+            <w:bookmarkStart w:id="0" w:name="_GoBack"/>
+            <w:bookmarkEnd w:id="0"/>
+            <w:r>
+              <w:t>) reguleres lovgivningsmæssigt en gang om året.</w:t>
             </w:r>
           </w:p>
         </w:tc>
@@ -1301,7 +1494,7 @@
 </file>
 
 <file path=word/endnotes.xml><?xml version="1.0" encoding="utf-8"?>
-<w:endnotes xmlns:wpc="http://schemas.microsoft.com/office/word/2010/wordprocessingCanvas" xmlns:cx="http://schemas.microsoft.com/office/drawing/2014/chartex" xmlns:cx1="http://schemas.microsoft.com/office/drawing/2015/9/8/chartex" xmlns:cx2="http://schemas.microsoft.com/office/drawing/2015/10/21/chartex" xmlns:cx3="http://schemas.microsoft.com/office/drawing/2016/5/9/chartex" xmlns:cx4="http://schemas.microsoft.com/office/drawing/2016/5/10/chartex" xmlns:cx5="http://schemas.microsoft.com/office/drawing/2016/5/11/chartex" xmlns:cx6="http://schemas.microsoft.com/office/drawing/2016/5/12/chartex" xmlns:cx7="http://schemas.microsoft.com/office/drawing/2016/5/13/chartex" xmlns:cx8="http://schemas.microsoft.com/office/drawing/2016/5/14/chartex" xmlns:mc="http://schemas.openxmlformats.org/markup-compatibility/2006" xmlns:aink="http://schemas.microsoft.com/office/drawing/2016/ink" xmlns:am3d="http://schemas.microsoft.com/office/drawing/2017/model3d" xmlns:o="urn:schemas-microsoft-com:office:office" xmlns:r="http://schemas.openxmlformats.org/officeDocument/2006/relationships" xmlns:m="http://schemas.openxmlformats.org/officeDocument/2006/math" xmlns:v="urn:schemas-microsoft-com:vml" xmlns:wp14="http://schemas.microsoft.com/office/word/2010/wordprocessingDrawing" xmlns:wp="http://schemas.openxmlformats.org/drawingml/2006/wordprocessingDrawing" xmlns:w10="urn:schemas-microsoft-com:office:word" xmlns:w="http://schemas.openxmlformats.org/wordprocessingml/2006/main" xmlns:w14="http://schemas.microsoft.com/office/word/2010/wordml" xmlns:w15="http://schemas.microsoft.com/office/word/2012/wordml" xmlns:w16cid="http://schemas.microsoft.com/office/word/2016/wordml/cid" xmlns:w16se="http://schemas.microsoft.com/office/word/2015/wordml/symex" xmlns:wpg="http://schemas.microsoft.com/office/word/2010/wordprocessingGroup" xmlns:wpi="http://schemas.microsoft.com/office/word/2010/wordprocessingInk" xmlns:wne="http://schemas.microsoft.com/office/word/2006/wordml" xmlns:wps="http://schemas.microsoft.com/office/word/2010/wordprocessingShape" mc:Ignorable="w14 w15 w16se w16cid wp14">
+<w:endnotes xmlns:wpc="http://schemas.microsoft.com/office/word/2010/wordprocessingCanvas" xmlns:cx="http://schemas.microsoft.com/office/drawing/2014/chartex" xmlns:mc="http://schemas.openxmlformats.org/markup-compatibility/2006" xmlns:o="urn:schemas-microsoft-com:office:office" xmlns:r="http://schemas.openxmlformats.org/officeDocument/2006/relationships" xmlns:m="http://schemas.openxmlformats.org/officeDocument/2006/math" xmlns:v="urn:schemas-microsoft-com:vml" xmlns:wp14="http://schemas.microsoft.com/office/word/2010/wordprocessingDrawing" xmlns:wp="http://schemas.openxmlformats.org/drawingml/2006/wordprocessingDrawing" xmlns:w10="urn:schemas-microsoft-com:office:word" xmlns:w="http://schemas.openxmlformats.org/wordprocessingml/2006/main" xmlns:w14="http://schemas.microsoft.com/office/word/2010/wordml" xmlns:w15="http://schemas.microsoft.com/office/word/2012/wordml" xmlns:w16se="http://schemas.microsoft.com/office/word/2015/wordml/symex" xmlns:wpg="http://schemas.microsoft.com/office/word/2010/wordprocessingGroup" xmlns:wpi="http://schemas.microsoft.com/office/word/2010/wordprocessingInk" xmlns:wne="http://schemas.microsoft.com/office/word/2006/wordml" xmlns:wps="http://schemas.microsoft.com/office/word/2010/wordprocessingShape" mc:Ignorable="w14 w15 w16se wp14">
   <w:endnote w:type="separator" w:id="-1">
     <w:p>
       <w:pPr>
@@ -1326,13 +1519,13 @@
 </file>
 
 <file path=word/footer1.xml><?xml version="1.0" encoding="utf-8"?>
-<w:ftr xmlns:wpc="http://schemas.microsoft.com/office/word/2010/wordprocessingCanvas" xmlns:cx="http://schemas.microsoft.com/office/drawing/2014/chartex" xmlns:cx1="http://schemas.microsoft.com/office/drawing/2015/9/8/chartex" xmlns:cx2="http://schemas.microsoft.com/office/drawing/2015/10/21/chartex" xmlns:cx3="http://schemas.microsoft.com/office/drawing/2016/5/9/chartex" xmlns:cx4="http://schemas.microsoft.com/office/drawing/2016/5/10/chartex" xmlns:cx5="http://schemas.microsoft.com/office/drawing/2016/5/11/chartex" xmlns:cx6="http://schemas.microsoft.com/office/drawing/2016/5/12/chartex" xmlns:cx7="http://schemas.microsoft.com/office/drawing/2016/5/13/chartex" xmlns:cx8="http://schemas.microsoft.com/office/drawing/2016/5/14/chartex" xmlns:mc="http://schemas.openxmlformats.org/markup-compatibility/2006" xmlns:aink="http://schemas.microsoft.com/office/drawing/2016/ink" xmlns:am3d="http://schemas.microsoft.com/office/drawing/2017/model3d" xmlns:o="urn:schemas-microsoft-com:office:office" xmlns:r="http://schemas.openxmlformats.org/officeDocument/2006/relationships" xmlns:m="http://schemas.openxmlformats.org/officeDocument/2006/math" xmlns:v="urn:schemas-microsoft-com:vml" xmlns:wp14="http://schemas.microsoft.com/office/word/2010/wordprocessingDrawing" xmlns:wp="http://schemas.openxmlformats.org/drawingml/2006/wordprocessingDrawing" xmlns:w10="urn:schemas-microsoft-com:office:word" xmlns:w="http://schemas.openxmlformats.org/wordprocessingml/2006/main" xmlns:w14="http://schemas.microsoft.com/office/word/2010/wordml" xmlns:w15="http://schemas.microsoft.com/office/word/2012/wordml" xmlns:w16cid="http://schemas.microsoft.com/office/word/2016/wordml/cid" xmlns:w16se="http://schemas.microsoft.com/office/word/2015/wordml/symex" xmlns:wpg="http://schemas.microsoft.com/office/word/2010/wordprocessingGroup" xmlns:wpi="http://schemas.microsoft.com/office/word/2010/wordprocessingInk" xmlns:wne="http://schemas.microsoft.com/office/word/2006/wordml" xmlns:wps="http://schemas.microsoft.com/office/word/2010/wordprocessingShape" mc:Ignorable="w14 w15 w16se w16cid wp14">
+<w:ftr xmlns:wpc="http://schemas.microsoft.com/office/word/2010/wordprocessingCanvas" xmlns:cx="http://schemas.microsoft.com/office/drawing/2014/chartex" xmlns:mc="http://schemas.openxmlformats.org/markup-compatibility/2006" xmlns:o="urn:schemas-microsoft-com:office:office" xmlns:r="http://schemas.openxmlformats.org/officeDocument/2006/relationships" xmlns:m="http://schemas.openxmlformats.org/officeDocument/2006/math" xmlns:v="urn:schemas-microsoft-com:vml" xmlns:wp14="http://schemas.microsoft.com/office/word/2010/wordprocessingDrawing" xmlns:wp="http://schemas.openxmlformats.org/drawingml/2006/wordprocessingDrawing" xmlns:w10="urn:schemas-microsoft-com:office:word" xmlns:w="http://schemas.openxmlformats.org/wordprocessingml/2006/main" xmlns:w14="http://schemas.microsoft.com/office/word/2010/wordml" xmlns:w15="http://schemas.microsoft.com/office/word/2012/wordml" xmlns:w16se="http://schemas.microsoft.com/office/word/2015/wordml/symex" xmlns:wpg="http://schemas.microsoft.com/office/word/2010/wordprocessingGroup" xmlns:wpi="http://schemas.microsoft.com/office/word/2010/wordprocessingInk" xmlns:wne="http://schemas.microsoft.com/office/word/2006/wordml" xmlns:wps="http://schemas.microsoft.com/office/word/2010/wordprocessingShape" mc:Ignorable="w14 w15 w16se wp14">
   <w:p/>
 </w:ftr>
 </file>
 
 <file path=word/footnotes.xml><?xml version="1.0" encoding="utf-8"?>
-<w:footnotes xmlns:wpc="http://schemas.microsoft.com/office/word/2010/wordprocessingCanvas" xmlns:cx="http://schemas.microsoft.com/office/drawing/2014/chartex" xmlns:cx1="http://schemas.microsoft.com/office/drawing/2015/9/8/chartex" xmlns:cx2="http://schemas.microsoft.com/office/drawing/2015/10/21/chartex" xmlns:cx3="http://schemas.microsoft.com/office/drawing/2016/5/9/chartex" xmlns:cx4="http://schemas.microsoft.com/office/drawing/2016/5/10/chartex" xmlns:cx5="http://schemas.microsoft.com/office/drawing/2016/5/11/chartex" xmlns:cx6="http://schemas.microsoft.com/office/drawing/2016/5/12/chartex" xmlns:cx7="http://schemas.microsoft.com/office/drawing/2016/5/13/chartex" xmlns:cx8="http://schemas.microsoft.com/office/drawing/2016/5/14/chartex" xmlns:mc="http://schemas.openxmlformats.org/markup-compatibility/2006" xmlns:aink="http://schemas.microsoft.com/office/drawing/2016/ink" xmlns:am3d="http://schemas.microsoft.com/office/drawing/2017/model3d" xmlns:o="urn:schemas-microsoft-com:office:office" xmlns:r="http://schemas.openxmlformats.org/officeDocument/2006/relationships" xmlns:m="http://schemas.openxmlformats.org/officeDocument/2006/math" xmlns:v="urn:schemas-microsoft-com:vml" xmlns:wp14="http://schemas.microsoft.com/office/word/2010/wordprocessingDrawing" xmlns:wp="http://schemas.openxmlformats.org/drawingml/2006/wordprocessingDrawing" xmlns:w10="urn:schemas-microsoft-com:office:word" xmlns:w="http://schemas.openxmlformats.org/wordprocessingml/2006/main" xmlns:w14="http://schemas.microsoft.com/office/word/2010/wordml" xmlns:w15="http://schemas.microsoft.com/office/word/2012/wordml" xmlns:w16cid="http://schemas.microsoft.com/office/word/2016/wordml/cid" xmlns:w16se="http://schemas.microsoft.com/office/word/2015/wordml/symex" xmlns:wpg="http://schemas.microsoft.com/office/word/2010/wordprocessingGroup" xmlns:wpi="http://schemas.microsoft.com/office/word/2010/wordprocessingInk" xmlns:wne="http://schemas.microsoft.com/office/word/2006/wordml" xmlns:wps="http://schemas.microsoft.com/office/word/2010/wordprocessingShape" mc:Ignorable="w14 w15 w16se w16cid wp14">
+<w:footnotes xmlns:wpc="http://schemas.microsoft.com/office/word/2010/wordprocessingCanvas" xmlns:cx="http://schemas.microsoft.com/office/drawing/2014/chartex" xmlns:mc="http://schemas.openxmlformats.org/markup-compatibility/2006" xmlns:o="urn:schemas-microsoft-com:office:office" xmlns:r="http://schemas.openxmlformats.org/officeDocument/2006/relationships" xmlns:m="http://schemas.openxmlformats.org/officeDocument/2006/math" xmlns:v="urn:schemas-microsoft-com:vml" xmlns:wp14="http://schemas.microsoft.com/office/word/2010/wordprocessingDrawing" xmlns:wp="http://schemas.openxmlformats.org/drawingml/2006/wordprocessingDrawing" xmlns:w10="urn:schemas-microsoft-com:office:word" xmlns:w="http://schemas.openxmlformats.org/wordprocessingml/2006/main" xmlns:w14="http://schemas.microsoft.com/office/word/2010/wordml" xmlns:w15="http://schemas.microsoft.com/office/word/2012/wordml" xmlns:w16se="http://schemas.microsoft.com/office/word/2015/wordml/symex" xmlns:wpg="http://schemas.microsoft.com/office/word/2010/wordprocessingGroup" xmlns:wpi="http://schemas.microsoft.com/office/word/2010/wordprocessingInk" xmlns:wne="http://schemas.microsoft.com/office/word/2006/wordml" xmlns:wps="http://schemas.microsoft.com/office/word/2010/wordprocessingShape" mc:Ignorable="w14 w15 w16se wp14">
   <w:footnote w:type="separator" w:id="-1">
     <w:p>
       <w:pPr>
@@ -1357,7 +1550,7 @@
 </file>
 
 <file path=word/numbering.xml><?xml version="1.0" encoding="utf-8"?>
-<w:numbering xmlns:wpc="http://schemas.microsoft.com/office/word/2010/wordprocessingCanvas" xmlns:cx="http://schemas.microsoft.com/office/drawing/2014/chartex" xmlns:cx1="http://schemas.microsoft.com/office/drawing/2015/9/8/chartex" xmlns:cx2="http://schemas.microsoft.com/office/drawing/2015/10/21/chartex" xmlns:cx3="http://schemas.microsoft.com/office/drawing/2016/5/9/chartex" xmlns:cx4="http://schemas.microsoft.com/office/drawing/2016/5/10/chartex" xmlns:cx5="http://schemas.microsoft.com/office/drawing/2016/5/11/chartex" xmlns:cx6="http://schemas.microsoft.com/office/drawing/2016/5/12/chartex" xmlns:cx7="http://schemas.microsoft.com/office/drawing/2016/5/13/chartex" xmlns:cx8="http://schemas.microsoft.com/office/drawing/2016/5/14/chartex" xmlns:mc="http://schemas.openxmlformats.org/markup-compatibility/2006" xmlns:aink="http://schemas.microsoft.com/office/drawing/2016/ink" xmlns:am3d="http://schemas.microsoft.com/office/drawing/2017/model3d" xmlns:o="urn:schemas-microsoft-com:office:office" xmlns:r="http://schemas.openxmlformats.org/officeDocument/2006/relationships" xmlns:m="http://schemas.openxmlformats.org/officeDocument/2006/math" xmlns:v="urn:schemas-microsoft-com:vml" xmlns:wp14="http://schemas.microsoft.com/office/word/2010/wordprocessingDrawing" xmlns:wp="http://schemas.openxmlformats.org/drawingml/2006/wordprocessingDrawing" xmlns:w10="urn:schemas-microsoft-com:office:word" xmlns:w="http://schemas.openxmlformats.org/wordprocessingml/2006/main" xmlns:w14="http://schemas.microsoft.com/office/word/2010/wordml" xmlns:w15="http://schemas.microsoft.com/office/word/2012/wordml" xmlns:w16cid="http://schemas.microsoft.com/office/word/2016/wordml/cid" xmlns:w16se="http://schemas.microsoft.com/office/word/2015/wordml/symex" xmlns:wpg="http://schemas.microsoft.com/office/word/2010/wordprocessingGroup" xmlns:wpi="http://schemas.microsoft.com/office/word/2010/wordprocessingInk" xmlns:wne="http://schemas.microsoft.com/office/word/2006/wordml" xmlns:wps="http://schemas.microsoft.com/office/word/2010/wordprocessingShape" mc:Ignorable="w14 w15 w16se w16cid wp14">
+<w:numbering xmlns:wpc="http://schemas.microsoft.com/office/word/2010/wordprocessingCanvas" xmlns:cx="http://schemas.microsoft.com/office/drawing/2014/chartex" xmlns:mc="http://schemas.openxmlformats.org/markup-compatibility/2006" xmlns:o="urn:schemas-microsoft-com:office:office" xmlns:r="http://schemas.openxmlformats.org/officeDocument/2006/relationships" xmlns:m="http://schemas.openxmlformats.org/officeDocument/2006/math" xmlns:v="urn:schemas-microsoft-com:vml" xmlns:wp14="http://schemas.microsoft.com/office/word/2010/wordprocessingDrawing" xmlns:wp="http://schemas.openxmlformats.org/drawingml/2006/wordprocessingDrawing" xmlns:w10="urn:schemas-microsoft-com:office:word" xmlns:w="http://schemas.openxmlformats.org/wordprocessingml/2006/main" xmlns:w14="http://schemas.microsoft.com/office/word/2010/wordml" xmlns:w15="http://schemas.microsoft.com/office/word/2012/wordml" xmlns:w16se="http://schemas.microsoft.com/office/word/2015/wordml/symex" xmlns:wpg="http://schemas.microsoft.com/office/word/2010/wordprocessingGroup" xmlns:wpi="http://schemas.microsoft.com/office/word/2010/wordprocessingInk" xmlns:wne="http://schemas.microsoft.com/office/word/2006/wordml" xmlns:wps="http://schemas.microsoft.com/office/word/2010/wordprocessingShape" mc:Ignorable="w14 w15 w16se wp14">
   <w:abstractNum w:abstractNumId="0" w15:restartNumberingAfterBreak="0">
     <w:nsid w:val="07503ABB"/>
     <w:multiLevelType w:val="multilevel"/>
@@ -2420,7 +2613,7 @@
 </file>
 
 <file path=word/styles.xml><?xml version="1.0" encoding="utf-8"?>
-<w:styles xmlns:mc="http://schemas.openxmlformats.org/markup-compatibility/2006" xmlns:r="http://schemas.openxmlformats.org/officeDocument/2006/relationships" xmlns:w="http://schemas.openxmlformats.org/wordprocessingml/2006/main" xmlns:w14="http://schemas.microsoft.com/office/word/2010/wordml" xmlns:w15="http://schemas.microsoft.com/office/word/2012/wordml" xmlns:w16cid="http://schemas.microsoft.com/office/word/2016/wordml/cid" xmlns:w16se="http://schemas.microsoft.com/office/word/2015/wordml/symex" mc:Ignorable="w14 w15 w16se w16cid">
+<w:styles xmlns:mc="http://schemas.openxmlformats.org/markup-compatibility/2006" xmlns:r="http://schemas.openxmlformats.org/officeDocument/2006/relationships" xmlns:w="http://schemas.openxmlformats.org/wordprocessingml/2006/main" xmlns:w14="http://schemas.microsoft.com/office/word/2010/wordml" xmlns:w15="http://schemas.microsoft.com/office/word/2012/wordml" xmlns:w16se="http://schemas.microsoft.com/office/word/2015/wordml/symex" mc:Ignorable="w14 w15 w16se">
   <w:docDefaults>
     <w:rPrDefault>
       <w:rPr>
@@ -2431,7 +2624,7 @@
     </w:rPrDefault>
     <w:pPrDefault/>
   </w:docDefaults>
-  <w:latentStyles w:defLockedState="0" w:defUIPriority="99" w:defSemiHidden="0" w:defUnhideWhenUsed="0" w:defQFormat="0" w:count="376">
+  <w:latentStyles w:defLockedState="0" w:defUIPriority="99" w:defSemiHidden="0" w:defUnhideWhenUsed="0" w:defQFormat="0" w:count="371">
     <w:lsdException w:name="Normal" w:uiPriority="0" w:qFormat="1"/>
     <w:lsdException w:name="heading 1" w:uiPriority="9" w:qFormat="1"/>
     <w:lsdException w:name="heading 2" w:semiHidden="1" w:uiPriority="9" w:unhideWhenUsed="1" w:qFormat="1"/>
@@ -2803,8 +2996,6 @@
     <w:lsdException w:name="List Table 5 Dark Accent 6" w:uiPriority="50"/>
     <w:lsdException w:name="List Table 6 Colorful Accent 6" w:uiPriority="51"/>
     <w:lsdException w:name="List Table 7 Colorful Accent 6" w:uiPriority="52"/>
-    <w:lsdException w:name="Mention" w:semiHidden="1" w:unhideWhenUsed="1"/>
-    <w:lsdException w:name="Smart Hyperlink" w:semiHidden="1" w:unhideWhenUsed="1"/>
   </w:latentStyles>
   <w:style w:type="paragraph" w:default="1" w:styleId="Normal">
     <w:name w:val="Normal"/>

</xml_diff>